<commit_message>
Ažurirana dokumentacija za prikupljanje podataka novinskog i pravnog domena.
</commit_message>
<xml_diff>
--- a/документација.docx
+++ b/документација.docx
@@ -3982,56 +3982,15 @@
         </w:rPr>
         <w:t xml:space="preserve">на следећем </w:t>
       </w:r>
-      <w:r>
-        <w:rPr>
-          <w:lang w:val="sr-Cyrl-RS"/>
-        </w:rPr>
-        <w:fldChar w:fldCharType="begin"/>
-      </w:r>
-      <w:r>
-        <w:rPr>
-          <w:lang w:val="sr-Cyrl-RS"/>
-        </w:rPr>
-        <w:instrText>HYPERLINK "https://github.com/MilanBogicevic8/Opj-projekat"</w:instrText>
-      </w:r>
-      <w:r>
-        <w:rPr>
-          <w:lang w:val="sr-Cyrl-RS"/>
-        </w:rPr>
-      </w:r>
-      <w:r>
-        <w:rPr>
-          <w:lang w:val="sr-Cyrl-RS"/>
-        </w:rPr>
-        <w:fldChar w:fldCharType="separate"/>
-      </w:r>
-      <w:r>
-        <w:rPr>
-          <w:rStyle w:val="Hyperlink"/>
-          <w:lang w:val="sr-Cyrl-RS"/>
-        </w:rPr>
-        <w:t>ли</w:t>
-      </w:r>
-      <w:r>
-        <w:rPr>
-          <w:rStyle w:val="Hyperlink"/>
-          <w:lang w:val="sr-Cyrl-RS"/>
-        </w:rPr>
-        <w:t>н</w:t>
-      </w:r>
-      <w:r>
-        <w:rPr>
-          <w:rStyle w:val="Hyperlink"/>
-          <w:lang w:val="sr-Cyrl-RS"/>
-        </w:rPr>
-        <w:t>ку</w:t>
-      </w:r>
-      <w:r>
-        <w:rPr>
-          <w:lang w:val="sr-Cyrl-RS"/>
-        </w:rPr>
-        <w:fldChar w:fldCharType="end"/>
-      </w:r>
+      <w:hyperlink r:id="rId15" w:history="1">
+        <w:r>
+          <w:rPr>
+            <w:rStyle w:val="Hyperlink"/>
+            <w:lang w:val="sr-Cyrl-RS"/>
+          </w:rPr>
+          <w:t>линку</w:t>
+        </w:r>
+      </w:hyperlink>
       <w:r>
         <w:rPr>
           <w:lang w:val="sr-Cyrl-RS"/>
@@ -5140,47 +5099,259 @@
     </w:p>
     <w:p>
       <w:pPr>
-        <w:pStyle w:val="IInivonaslova-Potpoglavlje"/>
+        <w:pStyle w:val="Osnovnitekst"/>
         <w:rPr>
           <w:lang w:val="sr-Cyrl-RS"/>
         </w:rPr>
       </w:pPr>
-      <w:bookmarkStart w:id="4" w:name="_Toc209644338"/>
-      <w:proofErr w:type="spellStart"/>
-      <w:r>
-        <w:rPr>
-          <w:lang w:val="en-GB"/>
-        </w:rPr>
-        <w:t>Новински</w:t>
-      </w:r>
-      <w:proofErr w:type="spellEnd"/>
-      <w:r>
-        <w:rPr>
-          <w:lang w:val="en-GB"/>
-        </w:rPr>
-        <w:t xml:space="preserve"> </w:t>
-      </w:r>
-      <w:proofErr w:type="spellStart"/>
-      <w:r>
-        <w:rPr>
-          <w:lang w:val="en-GB"/>
-        </w:rPr>
-        <w:t>текстови</w:t>
-      </w:r>
-      <w:bookmarkEnd w:id="4"/>
-      <w:proofErr w:type="spellEnd"/>
+      <w:r>
+        <w:rPr>
+          <w:lang w:val="sr-Cyrl-RS"/>
+        </w:rPr>
+        <w:t>У тиму сваки члан је био задужен за ову фазу:</w:t>
+      </w:r>
     </w:p>
     <w:p>
       <w:pPr>
         <w:pStyle w:val="Osnovnitekst"/>
+        <w:numPr>
+          <w:ilvl w:val="0"/>
+          <w:numId w:val="30"/>
+        </w:numPr>
+        <w:rPr>
+          <w:lang w:val="en-US"/>
+        </w:rPr>
+      </w:pPr>
+      <w:proofErr w:type="spellStart"/>
+      <w:r>
+        <w:rPr>
+          <w:b/>
+          <w:bCs/>
+          <w:lang w:val="en-US"/>
+        </w:rPr>
+        <w:t>Милан</w:t>
+      </w:r>
+      <w:proofErr w:type="spellEnd"/>
+      <w:r>
+        <w:rPr>
+          <w:lang w:val="en-US"/>
+        </w:rPr>
+        <w:t xml:space="preserve"> </w:t>
+      </w:r>
+      <w:proofErr w:type="spellStart"/>
+      <w:r>
+        <w:rPr>
+          <w:lang w:val="en-US"/>
+        </w:rPr>
+        <w:t>је</w:t>
+      </w:r>
+      <w:proofErr w:type="spellEnd"/>
+      <w:r>
+        <w:rPr>
+          <w:lang w:val="en-US"/>
+        </w:rPr>
+        <w:t xml:space="preserve"> </w:t>
+      </w:r>
+      <w:r>
         <w:rPr>
           <w:lang w:val="sr-Cyrl-RS"/>
         </w:rPr>
-      </w:pPr>
+        <w:t>сакупљао податке из</w:t>
+      </w:r>
+      <w:r>
+        <w:rPr>
+          <w:lang w:val="en-US"/>
+        </w:rPr>
+        <w:t xml:space="preserve"> </w:t>
+      </w:r>
+      <w:r>
+        <w:rPr>
+          <w:lang w:val="sr-Cyrl-RS"/>
+        </w:rPr>
+        <w:t xml:space="preserve">Устава и закона за </w:t>
+      </w:r>
+      <w:proofErr w:type="spellStart"/>
+      <w:r>
+        <w:rPr>
+          <w:lang w:val="en-US"/>
+        </w:rPr>
+        <w:t>домен</w:t>
+      </w:r>
+      <w:proofErr w:type="spellEnd"/>
+      <w:r>
+        <w:rPr>
+          <w:lang w:val="en-US"/>
+        </w:rPr>
+        <w:t xml:space="preserve"> </w:t>
+      </w:r>
+      <w:proofErr w:type="spellStart"/>
+      <w:r>
+        <w:rPr>
+          <w:lang w:val="en-US"/>
+        </w:rPr>
+        <w:t>правних</w:t>
+      </w:r>
+      <w:proofErr w:type="spellEnd"/>
+      <w:r>
+        <w:rPr>
+          <w:lang w:val="en-US"/>
+        </w:rPr>
+        <w:t xml:space="preserve"> </w:t>
+      </w:r>
+      <w:proofErr w:type="spellStart"/>
+      <w:r>
+        <w:rPr>
+          <w:lang w:val="en-US"/>
+        </w:rPr>
+        <w:t>текстова</w:t>
+      </w:r>
+      <w:proofErr w:type="spellEnd"/>
+      <w:r>
+        <w:rPr>
+          <w:lang w:val="en-US"/>
+        </w:rPr>
+        <w:t>,</w:t>
+      </w:r>
+      <w:r>
+        <w:rPr>
+          <w:lang w:val="sr-Cyrl-RS"/>
+        </w:rPr>
+        <w:t xml:space="preserve"> као и податке за новински и књижевни домен.</w:t>
+      </w:r>
     </w:p>
     <w:p>
       <w:pPr>
         <w:pStyle w:val="Osnovnitekst"/>
+        <w:numPr>
+          <w:ilvl w:val="0"/>
+          <w:numId w:val="30"/>
+        </w:numPr>
+        <w:rPr>
+          <w:lang w:val="en-US"/>
+        </w:rPr>
+      </w:pPr>
+      <w:r>
+        <w:rPr>
+          <w:b/>
+          <w:bCs/>
+          <w:lang w:val="en-US"/>
+        </w:rPr>
+        <w:t>Милица</w:t>
+      </w:r>
+      <w:r>
+        <w:rPr>
+          <w:lang w:val="en-US"/>
+        </w:rPr>
+        <w:t xml:space="preserve"> </w:t>
+      </w:r>
+      <w:r>
+        <w:rPr>
+          <w:lang w:val="sr-Cyrl-RS"/>
+        </w:rPr>
+        <w:t>је сакупљала податке са различитих сајтова за правни домен и за правни и новински домен издвајала делове који ће бити коришћени</w:t>
+      </w:r>
+      <w:r>
+        <w:rPr>
+          <w:lang w:val="en-US"/>
+        </w:rPr>
+        <w:t>,</w:t>
+      </w:r>
+    </w:p>
+    <w:p>
+      <w:pPr>
+        <w:pStyle w:val="Osnovnitekst"/>
+        <w:numPr>
+          <w:ilvl w:val="0"/>
+          <w:numId w:val="30"/>
+        </w:numPr>
+        <w:rPr>
+          <w:lang w:val="en-US"/>
+        </w:rPr>
+      </w:pPr>
+      <w:proofErr w:type="spellStart"/>
+      <w:r>
+        <w:rPr>
+          <w:b/>
+          <w:bCs/>
+          <w:lang w:val="en-US"/>
+        </w:rPr>
+        <w:t>Алекса</w:t>
+      </w:r>
+      <w:proofErr w:type="spellEnd"/>
+      <w:r>
+        <w:rPr>
+          <w:lang w:val="en-US"/>
+        </w:rPr>
+        <w:t xml:space="preserve"> </w:t>
+      </w:r>
+      <w:r>
+        <w:rPr>
+          <w:lang w:val="sr-Cyrl-RS"/>
+        </w:rPr>
+        <w:t xml:space="preserve">је прикупљао податке за </w:t>
+      </w:r>
+      <w:proofErr w:type="spellStart"/>
+      <w:r>
+        <w:rPr>
+          <w:lang w:val="en-US"/>
+        </w:rPr>
+        <w:t>твитер</w:t>
+      </w:r>
+      <w:proofErr w:type="spellEnd"/>
+      <w:r>
+        <w:rPr>
+          <w:lang w:val="en-US"/>
+        </w:rPr>
+        <w:t xml:space="preserve"> </w:t>
+      </w:r>
+      <w:r>
+        <w:rPr>
+          <w:lang w:val="sr-Cyrl-RS"/>
+        </w:rPr>
+        <w:t>домен</w:t>
+      </w:r>
+      <w:r>
+        <w:rPr>
+          <w:lang w:val="en-US"/>
+        </w:rPr>
+        <w:t>.</w:t>
+      </w:r>
+    </w:p>
+    <w:p>
+      <w:pPr>
+        <w:pStyle w:val="IInivonaslova-Potpoglavlje"/>
+        <w:rPr>
+          <w:lang w:val="sr-Cyrl-RS"/>
+        </w:rPr>
+      </w:pPr>
+      <w:bookmarkStart w:id="4" w:name="_Toc209644338"/>
+      <w:proofErr w:type="spellStart"/>
+      <w:r>
+        <w:rPr>
+          <w:lang w:val="en-GB"/>
+        </w:rPr>
+        <w:t>Новински</w:t>
+      </w:r>
+      <w:proofErr w:type="spellEnd"/>
+      <w:r>
+        <w:rPr>
+          <w:lang w:val="en-GB"/>
+        </w:rPr>
+        <w:t xml:space="preserve"> </w:t>
+      </w:r>
+      <w:proofErr w:type="spellStart"/>
+      <w:r>
+        <w:rPr>
+          <w:lang w:val="en-GB"/>
+        </w:rPr>
+        <w:t>текстови</w:t>
+      </w:r>
+      <w:bookmarkEnd w:id="4"/>
+      <w:proofErr w:type="spellEnd"/>
+    </w:p>
+    <w:p>
+      <w:pPr>
+        <w:pStyle w:val="Osnovnitekst"/>
         <w:rPr>
           <w:lang w:val="en-US"/>
         </w:rPr>
@@ -5410,7 +5581,6 @@
         <w:t xml:space="preserve"> „</w:t>
       </w:r>
       <w:proofErr w:type="spellStart"/>
-      <w:proofErr w:type="gramStart"/>
       <w:r>
         <w:rPr>
           <w:lang w:val="en-US"/>
@@ -5422,14 +5592,7 @@
         <w:rPr>
           <w:lang w:val="en-US"/>
         </w:rPr>
-        <w:t>“</w:t>
-      </w:r>
-      <w:proofErr w:type="gramEnd"/>
-      <w:r>
-        <w:rPr>
-          <w:lang w:val="en-US"/>
-        </w:rPr>
-        <w:t xml:space="preserve">. </w:t>
+        <w:t xml:space="preserve">“. </w:t>
       </w:r>
       <w:proofErr w:type="spellStart"/>
       <w:r>
@@ -6829,15 +6992,126 @@
     <w:p>
       <w:pPr>
         <w:pStyle w:val="Osnovnitekst"/>
-        <w:rPr>
-          <w:lang w:val="en-US"/>
-        </w:rPr>
-      </w:pPr>
-      <w:proofErr w:type="spellStart"/>
-      <w:r>
-        <w:rPr>
-          <w:lang w:val="en-US"/>
-        </w:rPr>
+        <w:numPr>
+          <w:ilvl w:val="0"/>
+          <w:numId w:val="29"/>
+        </w:numPr>
+        <w:rPr>
+          <w:lang w:val="en-US"/>
+        </w:rPr>
+      </w:pPr>
+      <w:r>
+        <w:rPr>
+          <w:b/>
+          <w:bCs/>
+          <w:lang w:val="sr-Cyrl-RS"/>
+        </w:rPr>
+        <w:t>Издвајање одабраних података</w:t>
+      </w:r>
+      <w:r>
+        <w:rPr>
+          <w:lang w:val="sr-Cyrl-RS"/>
+        </w:rPr>
+        <w:t xml:space="preserve"> </w:t>
+      </w:r>
+      <w:r>
+        <w:rPr>
+          <w:lang w:val="en-US"/>
+        </w:rPr>
+        <w:t>–</w:t>
+      </w:r>
+      <w:r>
+        <w:rPr>
+          <w:lang w:val="sr-Cyrl-RS"/>
+        </w:rPr>
+        <w:t xml:space="preserve"> преузети подаци су сачувани у фолдеру </w:t>
+      </w:r>
+      <w:r>
+        <w:rPr>
+          <w:lang w:val="en-US"/>
+        </w:rPr>
+        <w:t>/data/newspapers/</w:t>
+      </w:r>
+      <w:proofErr w:type="spellStart"/>
+      <w:r>
+        <w:rPr>
+          <w:lang w:val="en-US"/>
+        </w:rPr>
+        <w:t>izvor</w:t>
+      </w:r>
+      <w:proofErr w:type="spellEnd"/>
+      <w:r>
+        <w:rPr>
+          <w:lang w:val="en-US"/>
+        </w:rPr>
+        <w:t xml:space="preserve">, </w:t>
+      </w:r>
+      <w:r>
+        <w:rPr>
+          <w:lang w:val="sr-Cyrl-RS"/>
+        </w:rPr>
+        <w:t>након чега су из њих извучени делови од значаја у фолдеру</w:t>
+      </w:r>
+      <w:r>
+        <w:rPr>
+          <w:lang w:val="sr-Latn-RS"/>
+        </w:rPr>
+        <w:t xml:space="preserve"> /data/</w:t>
+      </w:r>
+      <w:proofErr w:type="spellStart"/>
+      <w:r>
+        <w:rPr>
+          <w:lang w:val="sr-Latn-RS"/>
+        </w:rPr>
+        <w:t>newspapres</w:t>
+      </w:r>
+      <w:proofErr w:type="spellEnd"/>
+      <w:r>
+        <w:rPr>
+          <w:lang w:val="sr-Latn-RS"/>
+        </w:rPr>
+        <w:t>/</w:t>
+      </w:r>
+      <w:proofErr w:type="spellStart"/>
+      <w:r>
+        <w:rPr>
+          <w:lang w:val="sr-Latn-RS"/>
+        </w:rPr>
+        <w:t>izvu</w:t>
+      </w:r>
+      <w:r>
+        <w:rPr>
+          <w:lang w:val="sr-Latn-RS"/>
+        </w:rPr>
+        <w:t>c</w:t>
+      </w:r>
+      <w:r>
+        <w:rPr>
+          <w:lang w:val="sr-Latn-RS"/>
+        </w:rPr>
+        <w:t>eno</w:t>
+      </w:r>
+      <w:proofErr w:type="spellEnd"/>
+      <w:r>
+        <w:rPr>
+          <w:lang w:val="sr-Cyrl-RS"/>
+        </w:rPr>
+        <w:t>. За одабир извучених делова, користе се они који садрже значајан број организација, особа и локација.</w:t>
+      </w:r>
+    </w:p>
+    <w:p>
+      <w:pPr>
+        <w:pStyle w:val="Osnovnitekst"/>
+        <w:rPr>
+          <w:lang w:val="en-US"/>
+        </w:rPr>
+      </w:pPr>
+      <w:proofErr w:type="spellStart"/>
+      <w:r>
+        <w:rPr>
+          <w:lang w:val="en-US"/>
+        </w:rPr>
+        <w:lastRenderedPageBreak/>
         <w:t>Уз</w:t>
       </w:r>
       <w:proofErr w:type="spellEnd"/>
@@ -7190,65 +7464,495 @@
       <w:pPr>
         <w:pStyle w:val="Osnovnitekst"/>
         <w:rPr>
-          <w:lang w:val="sr-Cyrl-RS"/>
-        </w:rPr>
-      </w:pPr>
+          <w:lang w:val="en-US"/>
+        </w:rPr>
+      </w:pPr>
+      <w:proofErr w:type="spellStart"/>
+      <w:r>
+        <w:rPr>
+          <w:lang w:val="en-US"/>
+        </w:rPr>
+        <w:t>За</w:t>
+      </w:r>
+      <w:proofErr w:type="spellEnd"/>
+      <w:r>
+        <w:rPr>
+          <w:lang w:val="en-US"/>
+        </w:rPr>
+        <w:t xml:space="preserve"> </w:t>
+      </w:r>
+      <w:proofErr w:type="spellStart"/>
+      <w:r>
+        <w:rPr>
+          <w:lang w:val="en-US"/>
+        </w:rPr>
+        <w:t>књижевни</w:t>
+      </w:r>
+      <w:proofErr w:type="spellEnd"/>
+      <w:r>
+        <w:rPr>
+          <w:lang w:val="en-US"/>
+        </w:rPr>
+        <w:t xml:space="preserve"> </w:t>
+      </w:r>
+      <w:proofErr w:type="spellStart"/>
+      <w:r>
+        <w:rPr>
+          <w:lang w:val="en-US"/>
+        </w:rPr>
+        <w:t>домен</w:t>
+      </w:r>
+      <w:proofErr w:type="spellEnd"/>
+      <w:r>
+        <w:rPr>
+          <w:lang w:val="en-US"/>
+        </w:rPr>
+        <w:t xml:space="preserve"> </w:t>
+      </w:r>
+      <w:proofErr w:type="spellStart"/>
+      <w:r>
+        <w:rPr>
+          <w:lang w:val="en-US"/>
+        </w:rPr>
+        <w:t>коришћен</w:t>
+      </w:r>
+      <w:proofErr w:type="spellEnd"/>
+      <w:r>
+        <w:rPr>
+          <w:lang w:val="en-US"/>
+        </w:rPr>
+        <w:t xml:space="preserve"> </w:t>
+      </w:r>
+      <w:proofErr w:type="spellStart"/>
+      <w:r>
+        <w:rPr>
+          <w:lang w:val="en-US"/>
+        </w:rPr>
+        <w:t>је</w:t>
+      </w:r>
+      <w:proofErr w:type="spellEnd"/>
+      <w:r>
+        <w:rPr>
+          <w:lang w:val="en-US"/>
+        </w:rPr>
+        <w:t xml:space="preserve"> </w:t>
+      </w:r>
+      <w:proofErr w:type="spellStart"/>
+      <w:r>
+        <w:rPr>
+          <w:lang w:val="en-US"/>
+        </w:rPr>
+        <w:t>роман</w:t>
+      </w:r>
+      <w:proofErr w:type="spellEnd"/>
+      <w:r>
+        <w:rPr>
+          <w:lang w:val="en-US"/>
+        </w:rPr>
+        <w:t xml:space="preserve"> </w:t>
+      </w:r>
+      <w:r>
+        <w:rPr>
+          <w:b/>
+          <w:bCs/>
+          <w:lang w:val="en-US"/>
+        </w:rPr>
+        <w:t>„</w:t>
+      </w:r>
+      <w:proofErr w:type="spellStart"/>
+      <w:r>
+        <w:rPr>
+          <w:b/>
+          <w:bCs/>
+          <w:lang w:val="en-US"/>
+        </w:rPr>
+        <w:t>Ана</w:t>
+      </w:r>
+      <w:proofErr w:type="spellEnd"/>
+      <w:r>
+        <w:rPr>
+          <w:b/>
+          <w:bCs/>
+          <w:lang w:val="en-US"/>
+        </w:rPr>
+        <w:t xml:space="preserve"> </w:t>
+      </w:r>
+      <w:proofErr w:type="spellStart"/>
+      <w:r>
+        <w:rPr>
+          <w:b/>
+          <w:bCs/>
+          <w:lang w:val="en-US"/>
+        </w:rPr>
+        <w:t>Карењина</w:t>
+      </w:r>
+      <w:proofErr w:type="spellEnd"/>
+      <w:r>
+        <w:rPr>
+          <w:b/>
+          <w:bCs/>
+          <w:lang w:val="en-US"/>
+        </w:rPr>
+        <w:t xml:space="preserve">” </w:t>
+      </w:r>
+      <w:proofErr w:type="spellStart"/>
+      <w:r>
+        <w:rPr>
+          <w:b/>
+          <w:bCs/>
+          <w:lang w:val="en-US"/>
+        </w:rPr>
+        <w:t>Лава</w:t>
+      </w:r>
+      <w:proofErr w:type="spellEnd"/>
+      <w:r>
+        <w:rPr>
+          <w:b/>
+          <w:bCs/>
+          <w:lang w:val="en-US"/>
+        </w:rPr>
+        <w:t xml:space="preserve"> </w:t>
+      </w:r>
+      <w:proofErr w:type="spellStart"/>
+      <w:r>
+        <w:rPr>
+          <w:b/>
+          <w:bCs/>
+          <w:lang w:val="en-US"/>
+        </w:rPr>
+        <w:t>Толстоја</w:t>
+      </w:r>
+      <w:proofErr w:type="spellEnd"/>
+      <w:r>
+        <w:rPr>
+          <w:lang w:val="en-US"/>
+        </w:rPr>
+        <w:t xml:space="preserve">, </w:t>
+      </w:r>
+      <w:proofErr w:type="spellStart"/>
+      <w:r>
+        <w:rPr>
+          <w:lang w:val="en-US"/>
+        </w:rPr>
+        <w:t>који</w:t>
+      </w:r>
+      <w:proofErr w:type="spellEnd"/>
+      <w:r>
+        <w:rPr>
+          <w:lang w:val="en-US"/>
+        </w:rPr>
+        <w:t xml:space="preserve"> </w:t>
+      </w:r>
+      <w:proofErr w:type="spellStart"/>
+      <w:r>
+        <w:rPr>
+          <w:lang w:val="en-US"/>
+        </w:rPr>
+        <w:t>је</w:t>
+      </w:r>
+      <w:proofErr w:type="spellEnd"/>
+      <w:r>
+        <w:rPr>
+          <w:lang w:val="en-US"/>
+        </w:rPr>
+        <w:t xml:space="preserve"> у </w:t>
+      </w:r>
+      <w:proofErr w:type="spellStart"/>
+      <w:r>
+        <w:rPr>
+          <w:lang w:val="en-US"/>
+        </w:rPr>
+        <w:t>целини</w:t>
+      </w:r>
+      <w:proofErr w:type="spellEnd"/>
+      <w:r>
+        <w:rPr>
+          <w:lang w:val="en-US"/>
+        </w:rPr>
+        <w:t xml:space="preserve"> </w:t>
+      </w:r>
+      <w:proofErr w:type="spellStart"/>
+      <w:r>
+        <w:rPr>
+          <w:lang w:val="en-US"/>
+        </w:rPr>
+        <w:t>јавно</w:t>
+      </w:r>
+      <w:proofErr w:type="spellEnd"/>
+      <w:r>
+        <w:rPr>
+          <w:lang w:val="en-US"/>
+        </w:rPr>
+        <w:t xml:space="preserve"> </w:t>
+      </w:r>
+      <w:proofErr w:type="spellStart"/>
+      <w:r>
+        <w:rPr>
+          <w:lang w:val="en-US"/>
+        </w:rPr>
+        <w:t>доступан</w:t>
+      </w:r>
+      <w:proofErr w:type="spellEnd"/>
+      <w:r>
+        <w:rPr>
+          <w:lang w:val="en-US"/>
+        </w:rPr>
+        <w:t xml:space="preserve"> у </w:t>
+      </w:r>
+      <w:proofErr w:type="spellStart"/>
+      <w:r>
+        <w:rPr>
+          <w:lang w:val="en-US"/>
+        </w:rPr>
+        <w:t>дигиталном</w:t>
+      </w:r>
+      <w:proofErr w:type="spellEnd"/>
+      <w:r>
+        <w:rPr>
+          <w:lang w:val="en-US"/>
+        </w:rPr>
+        <w:t xml:space="preserve"> </w:t>
+      </w:r>
+      <w:proofErr w:type="spellStart"/>
+      <w:r>
+        <w:rPr>
+          <w:lang w:val="en-US"/>
+        </w:rPr>
+        <w:t>формату</w:t>
+      </w:r>
+      <w:proofErr w:type="spellEnd"/>
+      <w:r>
+        <w:rPr>
+          <w:lang w:val="en-US"/>
+        </w:rPr>
+        <w:t xml:space="preserve">. </w:t>
+      </w:r>
+      <w:proofErr w:type="spellStart"/>
+      <w:r>
+        <w:rPr>
+          <w:lang w:val="en-US"/>
+        </w:rPr>
+        <w:t>Текст</w:t>
+      </w:r>
+      <w:proofErr w:type="spellEnd"/>
+      <w:r>
+        <w:rPr>
+          <w:lang w:val="en-US"/>
+        </w:rPr>
+        <w:t xml:space="preserve"> </w:t>
+      </w:r>
+      <w:proofErr w:type="spellStart"/>
+      <w:r>
+        <w:rPr>
+          <w:lang w:val="en-US"/>
+        </w:rPr>
+        <w:t>је</w:t>
+      </w:r>
+      <w:proofErr w:type="spellEnd"/>
+      <w:r>
+        <w:rPr>
+          <w:lang w:val="en-US"/>
+        </w:rPr>
+        <w:t xml:space="preserve"> </w:t>
+      </w:r>
+      <w:proofErr w:type="spellStart"/>
+      <w:r>
+        <w:rPr>
+          <w:lang w:val="en-US"/>
+        </w:rPr>
+        <w:t>директно</w:t>
+      </w:r>
+      <w:proofErr w:type="spellEnd"/>
+      <w:r>
+        <w:rPr>
+          <w:lang w:val="en-US"/>
+        </w:rPr>
+        <w:t xml:space="preserve"> </w:t>
+      </w:r>
+      <w:proofErr w:type="spellStart"/>
+      <w:r>
+        <w:rPr>
+          <w:lang w:val="en-US"/>
+        </w:rPr>
+        <w:t>преузет</w:t>
+      </w:r>
+      <w:proofErr w:type="spellEnd"/>
+      <w:r>
+        <w:rPr>
+          <w:lang w:val="en-US"/>
+        </w:rPr>
+        <w:t xml:space="preserve"> и </w:t>
+      </w:r>
+      <w:proofErr w:type="spellStart"/>
+      <w:r>
+        <w:rPr>
+          <w:lang w:val="en-US"/>
+        </w:rPr>
+        <w:t>није</w:t>
+      </w:r>
+      <w:proofErr w:type="spellEnd"/>
+      <w:r>
+        <w:rPr>
+          <w:lang w:val="en-US"/>
+        </w:rPr>
+        <w:t xml:space="preserve"> </w:t>
+      </w:r>
+      <w:proofErr w:type="spellStart"/>
+      <w:r>
+        <w:rPr>
+          <w:lang w:val="en-US"/>
+        </w:rPr>
+        <w:t>вршена</w:t>
+      </w:r>
+      <w:proofErr w:type="spellEnd"/>
+      <w:r>
+        <w:rPr>
+          <w:lang w:val="en-US"/>
+        </w:rPr>
+        <w:t xml:space="preserve"> </w:t>
+      </w:r>
+      <w:proofErr w:type="spellStart"/>
+      <w:r>
+        <w:rPr>
+          <w:lang w:val="en-US"/>
+        </w:rPr>
+        <w:t>додатна</w:t>
+      </w:r>
+      <w:proofErr w:type="spellEnd"/>
+      <w:r>
+        <w:rPr>
+          <w:lang w:val="en-US"/>
+        </w:rPr>
+        <w:t xml:space="preserve"> </w:t>
+      </w:r>
+      <w:proofErr w:type="spellStart"/>
+      <w:r>
+        <w:rPr>
+          <w:lang w:val="en-US"/>
+        </w:rPr>
+        <w:t>модификација</w:t>
+      </w:r>
+      <w:proofErr w:type="spellEnd"/>
+      <w:r>
+        <w:rPr>
+          <w:lang w:val="en-US"/>
+        </w:rPr>
+        <w:t xml:space="preserve"> </w:t>
+      </w:r>
+      <w:proofErr w:type="spellStart"/>
+      <w:r>
+        <w:rPr>
+          <w:lang w:val="en-US"/>
+        </w:rPr>
+        <w:t>осим</w:t>
+      </w:r>
+      <w:proofErr w:type="spellEnd"/>
+      <w:r>
+        <w:rPr>
+          <w:lang w:val="en-US"/>
+        </w:rPr>
+        <w:t xml:space="preserve"> </w:t>
+      </w:r>
+      <w:proofErr w:type="spellStart"/>
+      <w:r>
+        <w:rPr>
+          <w:lang w:val="en-US"/>
+        </w:rPr>
+        <w:t>нормализације</w:t>
+      </w:r>
+      <w:proofErr w:type="spellEnd"/>
+      <w:r>
+        <w:rPr>
+          <w:lang w:val="en-US"/>
+        </w:rPr>
+        <w:t xml:space="preserve"> </w:t>
+      </w:r>
+      <w:proofErr w:type="spellStart"/>
+      <w:r>
+        <w:rPr>
+          <w:lang w:val="en-US"/>
+        </w:rPr>
+        <w:t>празних</w:t>
+      </w:r>
+      <w:proofErr w:type="spellEnd"/>
+      <w:r>
+        <w:rPr>
+          <w:lang w:val="en-US"/>
+        </w:rPr>
+        <w:t xml:space="preserve"> </w:t>
+      </w:r>
+      <w:proofErr w:type="spellStart"/>
+      <w:r>
+        <w:rPr>
+          <w:lang w:val="en-US"/>
+        </w:rPr>
+        <w:t>места</w:t>
+      </w:r>
+      <w:proofErr w:type="spellEnd"/>
+      <w:r>
+        <w:rPr>
+          <w:lang w:val="en-US"/>
+        </w:rPr>
+        <w:t xml:space="preserve"> и </w:t>
+      </w:r>
+      <w:proofErr w:type="spellStart"/>
+      <w:r>
+        <w:rPr>
+          <w:lang w:val="en-US"/>
+        </w:rPr>
+        <w:t>нових</w:t>
+      </w:r>
+      <w:proofErr w:type="spellEnd"/>
+      <w:r>
+        <w:rPr>
+          <w:lang w:val="en-US"/>
+        </w:rPr>
+        <w:t xml:space="preserve"> </w:t>
+      </w:r>
+      <w:proofErr w:type="spellStart"/>
+      <w:r>
+        <w:rPr>
+          <w:lang w:val="en-US"/>
+        </w:rPr>
+        <w:t>редова</w:t>
+      </w:r>
+      <w:proofErr w:type="spellEnd"/>
+      <w:r>
+        <w:rPr>
+          <w:lang w:val="en-US"/>
+        </w:rPr>
+        <w:t>.</w:t>
+      </w:r>
     </w:p>
     <w:p>
       <w:pPr>
         <w:pStyle w:val="Osnovnitekst"/>
         <w:rPr>
-          <w:lang w:val="en-US"/>
-        </w:rPr>
-      </w:pPr>
-      <w:proofErr w:type="spellStart"/>
-      <w:r>
-        <w:rPr>
-          <w:lang w:val="en-US"/>
-        </w:rPr>
-        <w:t>За</w:t>
-      </w:r>
-      <w:proofErr w:type="spellEnd"/>
-      <w:r>
-        <w:rPr>
-          <w:lang w:val="en-US"/>
-        </w:rPr>
-        <w:t xml:space="preserve"> </w:t>
-      </w:r>
-      <w:proofErr w:type="spellStart"/>
-      <w:r>
-        <w:rPr>
-          <w:lang w:val="en-US"/>
-        </w:rPr>
-        <w:t>књижевни</w:t>
-      </w:r>
-      <w:proofErr w:type="spellEnd"/>
-      <w:r>
-        <w:rPr>
-          <w:lang w:val="en-US"/>
-        </w:rPr>
-        <w:t xml:space="preserve"> </w:t>
-      </w:r>
-      <w:proofErr w:type="spellStart"/>
-      <w:r>
-        <w:rPr>
-          <w:lang w:val="en-US"/>
-        </w:rPr>
-        <w:t>домен</w:t>
-      </w:r>
-      <w:proofErr w:type="spellEnd"/>
-      <w:r>
-        <w:rPr>
-          <w:lang w:val="en-US"/>
-        </w:rPr>
-        <w:t xml:space="preserve"> </w:t>
-      </w:r>
-      <w:proofErr w:type="spellStart"/>
-      <w:r>
-        <w:rPr>
-          <w:lang w:val="en-US"/>
-        </w:rPr>
-        <w:t>коришћен</w:t>
+          <w:b/>
+          <w:bCs/>
+          <w:lang w:val="sr-Cyrl-RS"/>
+        </w:rPr>
+      </w:pPr>
+      <w:proofErr w:type="spellStart"/>
+      <w:r>
+        <w:rPr>
+          <w:lang w:val="en-US"/>
+        </w:rPr>
+        <w:t>При</w:t>
+      </w:r>
+      <w:proofErr w:type="spellEnd"/>
+      <w:r>
+        <w:rPr>
+          <w:lang w:val="en-US"/>
+        </w:rPr>
+        <w:t xml:space="preserve"> </w:t>
+      </w:r>
+      <w:proofErr w:type="spellStart"/>
+      <w:r>
+        <w:rPr>
+          <w:lang w:val="en-US"/>
+        </w:rPr>
+        <w:t>обради</w:t>
       </w:r>
       <w:proofErr w:type="spellEnd"/>
       <w:r>
@@ -7276,559 +7980,111 @@
         <w:rPr>
           <w:lang w:val="en-US"/>
         </w:rPr>
-        <w:t>роман</w:t>
-      </w:r>
-      <w:proofErr w:type="spellEnd"/>
-      <w:r>
-        <w:rPr>
-          <w:lang w:val="en-US"/>
-        </w:rPr>
-        <w:t xml:space="preserve"> </w:t>
-      </w:r>
-      <w:r>
-        <w:rPr>
-          <w:b/>
-          <w:bCs/>
-          <w:lang w:val="en-US"/>
-        </w:rPr>
-        <w:t>„</w:t>
-      </w:r>
-      <w:proofErr w:type="spellStart"/>
-      <w:r>
-        <w:rPr>
-          <w:b/>
-          <w:bCs/>
-          <w:lang w:val="en-US"/>
-        </w:rPr>
-        <w:t>Ана</w:t>
-      </w:r>
-      <w:proofErr w:type="spellEnd"/>
-      <w:r>
-        <w:rPr>
-          <w:b/>
-          <w:bCs/>
-          <w:lang w:val="en-US"/>
-        </w:rPr>
-        <w:t xml:space="preserve"> </w:t>
-      </w:r>
-      <w:proofErr w:type="spellStart"/>
-      <w:r>
-        <w:rPr>
-          <w:b/>
-          <w:bCs/>
-          <w:lang w:val="en-US"/>
-        </w:rPr>
-        <w:t>Карењина</w:t>
-      </w:r>
-      <w:proofErr w:type="spellEnd"/>
-      <w:r>
-        <w:rPr>
-          <w:b/>
-          <w:bCs/>
-          <w:lang w:val="en-US"/>
-        </w:rPr>
-        <w:t xml:space="preserve">” </w:t>
-      </w:r>
-      <w:proofErr w:type="spellStart"/>
-      <w:r>
-        <w:rPr>
-          <w:b/>
-          <w:bCs/>
-          <w:lang w:val="en-US"/>
-        </w:rPr>
-        <w:t>Лава</w:t>
-      </w:r>
-      <w:proofErr w:type="spellEnd"/>
-      <w:r>
-        <w:rPr>
-          <w:b/>
-          <w:bCs/>
-          <w:lang w:val="en-US"/>
-        </w:rPr>
-        <w:t xml:space="preserve"> </w:t>
-      </w:r>
-      <w:proofErr w:type="spellStart"/>
-      <w:r>
-        <w:rPr>
-          <w:b/>
-          <w:bCs/>
-          <w:lang w:val="en-US"/>
-        </w:rPr>
-        <w:t>Толстоја</w:t>
-      </w:r>
-      <w:proofErr w:type="spellEnd"/>
-      <w:r>
-        <w:rPr>
-          <w:lang w:val="en-US"/>
-        </w:rPr>
-        <w:t xml:space="preserve">, </w:t>
-      </w:r>
-      <w:proofErr w:type="spellStart"/>
-      <w:r>
-        <w:rPr>
-          <w:lang w:val="en-US"/>
-        </w:rPr>
-        <w:t>који</w:t>
-      </w:r>
-      <w:proofErr w:type="spellEnd"/>
-      <w:r>
-        <w:rPr>
-          <w:lang w:val="en-US"/>
-        </w:rPr>
-        <w:t xml:space="preserve"> </w:t>
-      </w:r>
-      <w:proofErr w:type="spellStart"/>
-      <w:r>
-        <w:rPr>
-          <w:lang w:val="en-US"/>
-        </w:rPr>
-        <w:t>је</w:t>
-      </w:r>
-      <w:proofErr w:type="spellEnd"/>
-      <w:r>
-        <w:rPr>
-          <w:lang w:val="en-US"/>
-        </w:rPr>
-        <w:t xml:space="preserve"> у </w:t>
-      </w:r>
-      <w:proofErr w:type="spellStart"/>
-      <w:r>
-        <w:rPr>
-          <w:lang w:val="en-US"/>
-        </w:rPr>
-        <w:t>целини</w:t>
-      </w:r>
-      <w:proofErr w:type="spellEnd"/>
-      <w:r>
-        <w:rPr>
-          <w:lang w:val="en-US"/>
-        </w:rPr>
-        <w:t xml:space="preserve"> </w:t>
-      </w:r>
-      <w:proofErr w:type="spellStart"/>
-      <w:r>
-        <w:rPr>
-          <w:lang w:val="en-US"/>
-        </w:rPr>
-        <w:t>јавно</w:t>
-      </w:r>
-      <w:proofErr w:type="spellEnd"/>
-      <w:r>
-        <w:rPr>
-          <w:lang w:val="en-US"/>
-        </w:rPr>
-        <w:t xml:space="preserve"> </w:t>
-      </w:r>
-      <w:proofErr w:type="spellStart"/>
-      <w:r>
-        <w:rPr>
-          <w:lang w:val="en-US"/>
-        </w:rPr>
-        <w:t>доступан</w:t>
-      </w:r>
-      <w:proofErr w:type="spellEnd"/>
-      <w:r>
-        <w:rPr>
-          <w:lang w:val="en-US"/>
-        </w:rPr>
-        <w:t xml:space="preserve"> у </w:t>
-      </w:r>
-      <w:proofErr w:type="spellStart"/>
-      <w:r>
-        <w:rPr>
-          <w:lang w:val="en-US"/>
-        </w:rPr>
-        <w:t>дигиталном</w:t>
-      </w:r>
-      <w:proofErr w:type="spellEnd"/>
-      <w:r>
-        <w:rPr>
-          <w:lang w:val="en-US"/>
-        </w:rPr>
-        <w:t xml:space="preserve"> </w:t>
-      </w:r>
-      <w:proofErr w:type="spellStart"/>
-      <w:r>
-        <w:rPr>
-          <w:lang w:val="en-US"/>
-        </w:rPr>
-        <w:t>формату</w:t>
-      </w:r>
-      <w:proofErr w:type="spellEnd"/>
-      <w:r>
-        <w:rPr>
-          <w:lang w:val="en-US"/>
-        </w:rPr>
-        <w:t xml:space="preserve">. </w:t>
-      </w:r>
-      <w:proofErr w:type="spellStart"/>
-      <w:r>
-        <w:rPr>
-          <w:lang w:val="en-US"/>
-        </w:rPr>
-        <w:t>Текст</w:t>
-      </w:r>
-      <w:proofErr w:type="spellEnd"/>
-      <w:r>
-        <w:rPr>
-          <w:lang w:val="en-US"/>
-        </w:rPr>
-        <w:t xml:space="preserve"> </w:t>
-      </w:r>
-      <w:proofErr w:type="spellStart"/>
-      <w:r>
-        <w:rPr>
-          <w:lang w:val="en-US"/>
-        </w:rPr>
-        <w:t>је</w:t>
-      </w:r>
-      <w:proofErr w:type="spellEnd"/>
-      <w:r>
-        <w:rPr>
-          <w:lang w:val="en-US"/>
-        </w:rPr>
-        <w:t xml:space="preserve"> </w:t>
-      </w:r>
-      <w:proofErr w:type="spellStart"/>
-      <w:r>
-        <w:rPr>
-          <w:lang w:val="en-US"/>
-        </w:rPr>
-        <w:t>директно</w:t>
-      </w:r>
-      <w:proofErr w:type="spellEnd"/>
-      <w:r>
-        <w:rPr>
-          <w:lang w:val="en-US"/>
-        </w:rPr>
-        <w:t xml:space="preserve"> </w:t>
-      </w:r>
-      <w:proofErr w:type="spellStart"/>
-      <w:r>
-        <w:rPr>
-          <w:lang w:val="en-US"/>
-        </w:rPr>
-        <w:t>преузет</w:t>
-      </w:r>
-      <w:proofErr w:type="spellEnd"/>
-      <w:r>
-        <w:rPr>
-          <w:lang w:val="en-US"/>
-        </w:rPr>
-        <w:t xml:space="preserve"> и </w:t>
-      </w:r>
-      <w:proofErr w:type="spellStart"/>
-      <w:r>
-        <w:rPr>
-          <w:lang w:val="en-US"/>
-        </w:rPr>
-        <w:t>није</w:t>
-      </w:r>
-      <w:proofErr w:type="spellEnd"/>
-      <w:r>
-        <w:rPr>
-          <w:lang w:val="en-US"/>
-        </w:rPr>
-        <w:t xml:space="preserve"> </w:t>
-      </w:r>
-      <w:proofErr w:type="spellStart"/>
-      <w:r>
-        <w:rPr>
-          <w:lang w:val="en-US"/>
-        </w:rPr>
-        <w:t>вршена</w:t>
-      </w:r>
-      <w:proofErr w:type="spellEnd"/>
-      <w:r>
-        <w:rPr>
-          <w:lang w:val="en-US"/>
-        </w:rPr>
-        <w:t xml:space="preserve"> </w:t>
-      </w:r>
-      <w:proofErr w:type="spellStart"/>
-      <w:r>
-        <w:rPr>
-          <w:lang w:val="en-US"/>
-        </w:rPr>
-        <w:t>додатна</w:t>
-      </w:r>
-      <w:proofErr w:type="spellEnd"/>
-      <w:r>
-        <w:rPr>
-          <w:lang w:val="en-US"/>
-        </w:rPr>
-        <w:t xml:space="preserve"> </w:t>
-      </w:r>
-      <w:proofErr w:type="spellStart"/>
-      <w:r>
-        <w:rPr>
-          <w:lang w:val="en-US"/>
-        </w:rPr>
-        <w:t>модификација</w:t>
-      </w:r>
-      <w:proofErr w:type="spellEnd"/>
-      <w:r>
-        <w:rPr>
-          <w:lang w:val="en-US"/>
-        </w:rPr>
-        <w:t xml:space="preserve"> </w:t>
-      </w:r>
-      <w:proofErr w:type="spellStart"/>
-      <w:r>
-        <w:rPr>
-          <w:lang w:val="en-US"/>
-        </w:rPr>
-        <w:t>осим</w:t>
-      </w:r>
-      <w:proofErr w:type="spellEnd"/>
-      <w:r>
-        <w:rPr>
-          <w:lang w:val="en-US"/>
-        </w:rPr>
-        <w:t xml:space="preserve"> </w:t>
-      </w:r>
-      <w:proofErr w:type="spellStart"/>
-      <w:r>
-        <w:rPr>
-          <w:lang w:val="en-US"/>
-        </w:rPr>
-        <w:t>нормализације</w:t>
-      </w:r>
-      <w:proofErr w:type="spellEnd"/>
-      <w:r>
-        <w:rPr>
-          <w:lang w:val="en-US"/>
-        </w:rPr>
-        <w:t xml:space="preserve"> </w:t>
-      </w:r>
-      <w:proofErr w:type="spellStart"/>
-      <w:r>
-        <w:rPr>
-          <w:lang w:val="en-US"/>
-        </w:rPr>
-        <w:t>празних</w:t>
-      </w:r>
-      <w:proofErr w:type="spellEnd"/>
-      <w:r>
-        <w:rPr>
-          <w:lang w:val="en-US"/>
-        </w:rPr>
-        <w:t xml:space="preserve"> </w:t>
-      </w:r>
-      <w:proofErr w:type="spellStart"/>
-      <w:r>
-        <w:rPr>
-          <w:lang w:val="en-US"/>
-        </w:rPr>
-        <w:t>места</w:t>
-      </w:r>
-      <w:proofErr w:type="spellEnd"/>
-      <w:r>
-        <w:rPr>
-          <w:lang w:val="en-US"/>
-        </w:rPr>
-        <w:t xml:space="preserve"> и </w:t>
-      </w:r>
-      <w:proofErr w:type="spellStart"/>
-      <w:r>
-        <w:rPr>
-          <w:lang w:val="en-US"/>
-        </w:rPr>
-        <w:t>нових</w:t>
-      </w:r>
-      <w:proofErr w:type="spellEnd"/>
-      <w:r>
-        <w:rPr>
-          <w:lang w:val="en-US"/>
-        </w:rPr>
-        <w:t xml:space="preserve"> </w:t>
-      </w:r>
-      <w:proofErr w:type="spellStart"/>
-      <w:r>
-        <w:rPr>
-          <w:lang w:val="en-US"/>
-        </w:rPr>
-        <w:t>редова</w:t>
-      </w:r>
-      <w:proofErr w:type="spellEnd"/>
-      <w:r>
-        <w:rPr>
-          <w:lang w:val="en-US"/>
+        <w:t>вођено</w:t>
+      </w:r>
+      <w:proofErr w:type="spellEnd"/>
+      <w:r>
+        <w:rPr>
+          <w:lang w:val="en-US"/>
+        </w:rPr>
+        <w:t xml:space="preserve"> </w:t>
+      </w:r>
+      <w:proofErr w:type="spellStart"/>
+      <w:r>
+        <w:rPr>
+          <w:lang w:val="en-US"/>
+        </w:rPr>
+        <w:t>рачуна</w:t>
+      </w:r>
+      <w:proofErr w:type="spellEnd"/>
+      <w:r>
+        <w:rPr>
+          <w:lang w:val="en-US"/>
+        </w:rPr>
+        <w:t xml:space="preserve"> </w:t>
+      </w:r>
+      <w:proofErr w:type="spellStart"/>
+      <w:r>
+        <w:rPr>
+          <w:lang w:val="en-US"/>
+        </w:rPr>
+        <w:t>да</w:t>
+      </w:r>
+      <w:proofErr w:type="spellEnd"/>
+      <w:r>
+        <w:rPr>
+          <w:lang w:val="en-US"/>
+        </w:rPr>
+        <w:t xml:space="preserve"> </w:t>
+      </w:r>
+      <w:proofErr w:type="spellStart"/>
+      <w:r>
+        <w:rPr>
+          <w:lang w:val="en-US"/>
+        </w:rPr>
+        <w:t>корпус</w:t>
+      </w:r>
+      <w:proofErr w:type="spellEnd"/>
+      <w:r>
+        <w:rPr>
+          <w:lang w:val="en-US"/>
+        </w:rPr>
+        <w:t xml:space="preserve"> </w:t>
+      </w:r>
+      <w:proofErr w:type="spellStart"/>
+      <w:r>
+        <w:rPr>
+          <w:lang w:val="en-US"/>
+        </w:rPr>
+        <w:t>садржи</w:t>
+      </w:r>
+      <w:proofErr w:type="spellEnd"/>
+      <w:r>
+        <w:rPr>
+          <w:lang w:val="en-US"/>
+        </w:rPr>
+        <w:t xml:space="preserve"> </w:t>
+      </w:r>
+      <w:proofErr w:type="spellStart"/>
+      <w:r>
+        <w:rPr>
+          <w:lang w:val="en-US"/>
+        </w:rPr>
+        <w:t>приближно</w:t>
+      </w:r>
+      <w:proofErr w:type="spellEnd"/>
+      <w:r>
+        <w:rPr>
+          <w:lang w:val="en-US"/>
+        </w:rPr>
+        <w:t xml:space="preserve"> </w:t>
+      </w:r>
+      <w:r>
+        <w:rPr>
+          <w:b/>
+          <w:bCs/>
+          <w:lang w:val="en-US"/>
+        </w:rPr>
+        <w:t xml:space="preserve">5000 </w:t>
+      </w:r>
+      <w:proofErr w:type="spellStart"/>
+      <w:r>
+        <w:rPr>
+          <w:b/>
+          <w:bCs/>
+          <w:lang w:val="en-US"/>
+        </w:rPr>
+        <w:t>токена</w:t>
+      </w:r>
+      <w:proofErr w:type="spellEnd"/>
+      <w:r>
+        <w:rPr>
+          <w:b/>
+          <w:bCs/>
+          <w:lang w:val="sr-Cyrl-RS"/>
         </w:rPr>
         <w:t>.</w:t>
       </w:r>
-    </w:p>
-    <w:p>
-      <w:pPr>
-        <w:pStyle w:val="Osnovnitekst"/>
-        <w:rPr>
-          <w:b/>
-          <w:bCs/>
-          <w:lang w:val="sr-Cyrl-RS"/>
-        </w:rPr>
-      </w:pPr>
-      <w:proofErr w:type="spellStart"/>
-      <w:r>
-        <w:rPr>
-          <w:lang w:val="en-US"/>
-        </w:rPr>
-        <w:t>При</w:t>
-      </w:r>
-      <w:proofErr w:type="spellEnd"/>
-      <w:r>
-        <w:rPr>
-          <w:lang w:val="en-US"/>
-        </w:rPr>
-        <w:t xml:space="preserve"> </w:t>
-      </w:r>
-      <w:proofErr w:type="spellStart"/>
-      <w:r>
-        <w:rPr>
-          <w:lang w:val="en-US"/>
-        </w:rPr>
-        <w:t>обради</w:t>
-      </w:r>
-      <w:proofErr w:type="spellEnd"/>
-      <w:r>
-        <w:rPr>
-          <w:lang w:val="en-US"/>
-        </w:rPr>
-        <w:t xml:space="preserve"> </w:t>
-      </w:r>
-      <w:proofErr w:type="spellStart"/>
-      <w:r>
-        <w:rPr>
-          <w:lang w:val="en-US"/>
-        </w:rPr>
-        <w:t>је</w:t>
-      </w:r>
-      <w:proofErr w:type="spellEnd"/>
-      <w:r>
-        <w:rPr>
-          <w:lang w:val="en-US"/>
-        </w:rPr>
-        <w:t xml:space="preserve"> </w:t>
-      </w:r>
-      <w:proofErr w:type="spellStart"/>
-      <w:r>
-        <w:rPr>
-          <w:lang w:val="en-US"/>
-        </w:rPr>
-        <w:t>вођено</w:t>
-      </w:r>
-      <w:proofErr w:type="spellEnd"/>
-      <w:r>
-        <w:rPr>
-          <w:lang w:val="en-US"/>
-        </w:rPr>
-        <w:t xml:space="preserve"> </w:t>
-      </w:r>
-      <w:proofErr w:type="spellStart"/>
-      <w:r>
-        <w:rPr>
-          <w:lang w:val="en-US"/>
-        </w:rPr>
-        <w:t>рачуна</w:t>
-      </w:r>
-      <w:proofErr w:type="spellEnd"/>
-      <w:r>
-        <w:rPr>
-          <w:lang w:val="en-US"/>
-        </w:rPr>
-        <w:t xml:space="preserve"> </w:t>
-      </w:r>
-      <w:proofErr w:type="spellStart"/>
-      <w:r>
-        <w:rPr>
-          <w:lang w:val="en-US"/>
-        </w:rPr>
-        <w:t>да</w:t>
-      </w:r>
-      <w:proofErr w:type="spellEnd"/>
-      <w:r>
-        <w:rPr>
-          <w:lang w:val="en-US"/>
-        </w:rPr>
-        <w:t xml:space="preserve"> </w:t>
-      </w:r>
-      <w:proofErr w:type="spellStart"/>
-      <w:r>
-        <w:rPr>
-          <w:lang w:val="en-US"/>
-        </w:rPr>
-        <w:t>корпус</w:t>
-      </w:r>
-      <w:proofErr w:type="spellEnd"/>
-      <w:r>
-        <w:rPr>
-          <w:lang w:val="en-US"/>
-        </w:rPr>
-        <w:t xml:space="preserve"> </w:t>
-      </w:r>
-      <w:proofErr w:type="spellStart"/>
-      <w:r>
-        <w:rPr>
-          <w:lang w:val="en-US"/>
-        </w:rPr>
-        <w:t>садржи</w:t>
-      </w:r>
-      <w:proofErr w:type="spellEnd"/>
-      <w:r>
-        <w:rPr>
-          <w:lang w:val="en-US"/>
-        </w:rPr>
-        <w:t xml:space="preserve"> </w:t>
-      </w:r>
-      <w:proofErr w:type="spellStart"/>
-      <w:r>
-        <w:rPr>
-          <w:lang w:val="en-US"/>
-        </w:rPr>
-        <w:t>приближно</w:t>
-      </w:r>
-      <w:proofErr w:type="spellEnd"/>
-      <w:r>
-        <w:rPr>
-          <w:lang w:val="en-US"/>
-        </w:rPr>
-        <w:t xml:space="preserve"> </w:t>
-      </w:r>
-      <w:r>
-        <w:rPr>
-          <w:b/>
-          <w:bCs/>
-          <w:lang w:val="en-US"/>
-        </w:rPr>
-        <w:t xml:space="preserve">5000 </w:t>
-      </w:r>
-      <w:proofErr w:type="spellStart"/>
-      <w:r>
-        <w:rPr>
-          <w:b/>
-          <w:bCs/>
-          <w:lang w:val="en-US"/>
-        </w:rPr>
-        <w:t>токена</w:t>
-      </w:r>
-      <w:proofErr w:type="spellEnd"/>
-      <w:r>
-        <w:rPr>
-          <w:b/>
-          <w:bCs/>
-          <w:lang w:val="sr-Cyrl-RS"/>
-        </w:rPr>
-        <w:t>.</w:t>
-      </w:r>
-    </w:p>
-    <w:p>
-      <w:pPr>
-        <w:pStyle w:val="Osnovnitekst"/>
-        <w:rPr>
-          <w:b/>
-          <w:bCs/>
-          <w:lang w:val="sr-Cyrl-RS"/>
-        </w:rPr>
-      </w:pPr>
     </w:p>
     <w:p>
       <w:pPr>
@@ -7861,15 +8117,6 @@
     <w:p>
       <w:pPr>
         <w:pStyle w:val="Osnovnitekst"/>
-        <w:ind w:firstLine="0"/>
-        <w:rPr>
-          <w:lang w:val="sr-Cyrl-RS"/>
-        </w:rPr>
-      </w:pPr>
-    </w:p>
-    <w:p>
-      <w:pPr>
-        <w:pStyle w:val="Osnovnitekst"/>
         <w:rPr>
           <w:lang w:val="en-US"/>
         </w:rPr>
@@ -8014,7 +8261,7 @@
         </w:rPr>
         <w:t xml:space="preserve"> (</w:t>
       </w:r>
-      <w:hyperlink r:id="rId15" w:tgtFrame="_new" w:history="1">
+      <w:hyperlink r:id="rId16" w:tgtFrame="_new" w:history="1">
         <w:r>
           <w:rPr>
             <w:rStyle w:val="Hyperlink"/>
@@ -8429,12 +8676,52 @@
         </w:rPr>
         <w:t>.</w:t>
       </w:r>
+      <w:r>
+        <w:rPr>
+          <w:lang w:val="sr-Cyrl-RS"/>
+        </w:rPr>
+        <w:t xml:space="preserve"> Ови документи су сачувани у фолдеру </w:t>
+      </w:r>
+      <w:r>
+        <w:rPr>
+          <w:lang w:val="en-US"/>
+        </w:rPr>
+        <w:t>/data/</w:t>
+      </w:r>
+      <w:proofErr w:type="spellStart"/>
+      <w:r>
+        <w:rPr>
+          <w:lang w:val="en-US"/>
+        </w:rPr>
+        <w:t>administrative_data</w:t>
+      </w:r>
+      <w:proofErr w:type="spellEnd"/>
+      <w:r>
+        <w:rPr>
+          <w:lang w:val="en-US"/>
+        </w:rPr>
+        <w:t>/</w:t>
+      </w:r>
+      <w:proofErr w:type="spellStart"/>
+      <w:r>
+        <w:rPr>
+          <w:lang w:val="en-US"/>
+        </w:rPr>
+        <w:t>paragraf_rs</w:t>
+      </w:r>
+      <w:proofErr w:type="spellEnd"/>
+      <w:r>
+        <w:rPr>
+          <w:lang w:val="en-US"/>
+        </w:rPr>
+        <w:t>.</w:t>
+      </w:r>
     </w:p>
     <w:p>
       <w:pPr>
         <w:pStyle w:val="Osnovnitekst"/>
         <w:rPr>
-          <w:lang w:val="en-US"/>
+          <w:lang w:val="sr-Cyrl-RS"/>
         </w:rPr>
       </w:pPr>
       <w:proofErr w:type="spellStart"/>
@@ -8872,25 +9159,239 @@
     </w:p>
     <w:p>
       <w:pPr>
-        <w:pStyle w:val="IInivonaslova-Potpoglavlje"/>
-      </w:pPr>
-      <w:r>
+        <w:pStyle w:val="Osnovnitekst"/>
         <w:rPr>
           <w:lang w:val="sr-Cyrl-RS"/>
         </w:rPr>
-        <w:t>Текстови са твитера</w:t>
-      </w:r>
-      <w:r>
-        <w:rPr>
-          <w:lang w:val="en-US"/>
-        </w:rPr>
-        <w:t>/X-a</w:t>
+      </w:pPr>
+      <w:r>
+        <w:rPr>
+          <w:lang w:val="sr-Cyrl-RS"/>
+        </w:rPr>
+        <w:t xml:space="preserve">Поред тога су ручно издвојени документи са сајтова Агенције за привредне регистре, </w:t>
+      </w:r>
+      <w:r>
+        <w:rPr>
+          <w:lang w:val="sr-Cyrl-RS"/>
+        </w:rPr>
+        <w:t xml:space="preserve">Врховног суда, Министарства унутрашње и спољне трговине, Централног регистра обавезних социјалних осигурања, Правосудне академије и сличних. Сви линкови за коришћене документе се налазе у </w:t>
+      </w:r>
+      <w:proofErr w:type="spellStart"/>
+      <w:r>
+        <w:rPr>
+          <w:lang w:val="sr-Cyrl-RS"/>
+        </w:rPr>
+        <w:t>метаподацима</w:t>
+      </w:r>
+      <w:proofErr w:type="spellEnd"/>
+      <w:r>
+        <w:rPr>
+          <w:lang w:val="sr-Cyrl-RS"/>
+        </w:rPr>
+        <w:t>.</w:t>
+      </w:r>
+      <w:r>
+        <w:rPr>
+          <w:lang w:val="sr-Latn-RS"/>
+        </w:rPr>
+        <w:t xml:space="preserve"> </w:t>
+      </w:r>
+      <w:r>
+        <w:rPr>
+          <w:lang w:val="sr-Cyrl-RS"/>
+        </w:rPr>
+        <w:t>Поједини</w:t>
+      </w:r>
+      <w:r>
+        <w:rPr>
+          <w:lang w:val="en-US"/>
+        </w:rPr>
+        <w:t xml:space="preserve"> </w:t>
+      </w:r>
+      <w:r>
+        <w:rPr>
+          <w:lang w:val="sr-Cyrl-RS"/>
+        </w:rPr>
+        <w:t xml:space="preserve">документи </w:t>
+      </w:r>
+      <w:r>
+        <w:rPr>
+          <w:lang w:val="sr-Cyrl-RS"/>
+        </w:rPr>
+        <w:t xml:space="preserve">за које би линк аутоматски сачувао фајл се налазе </w:t>
+      </w:r>
+      <w:r>
+        <w:rPr>
+          <w:lang w:val="sr-Cyrl-RS"/>
+        </w:rPr>
+        <w:t xml:space="preserve">фолдеру </w:t>
+      </w:r>
+      <w:r>
+        <w:rPr>
+          <w:lang w:val="en-US"/>
+        </w:rPr>
+        <w:t>/data/</w:t>
+      </w:r>
+      <w:proofErr w:type="spellStart"/>
+      <w:r>
+        <w:rPr>
+          <w:lang w:val="en-US"/>
+        </w:rPr>
+        <w:t>administrative_data</w:t>
+      </w:r>
+      <w:proofErr w:type="spellEnd"/>
+      <w:r>
+        <w:rPr>
+          <w:lang w:val="en-US"/>
+        </w:rPr>
+        <w:t>/</w:t>
+      </w:r>
+      <w:proofErr w:type="spellStart"/>
+      <w:r>
+        <w:rPr>
+          <w:lang w:val="en-US"/>
+        </w:rPr>
+        <w:t>izvor</w:t>
+      </w:r>
+      <w:proofErr w:type="spellEnd"/>
+      <w:r>
+        <w:rPr>
+          <w:lang w:val="sr-Cyrl-RS"/>
+        </w:rPr>
+        <w:t>.</w:t>
       </w:r>
     </w:p>
     <w:p>
       <w:pPr>
         <w:pStyle w:val="Osnovnitekst"/>
         <w:rPr>
+          <w:lang w:val="sr-Cyrl-RS"/>
+        </w:rPr>
+      </w:pPr>
+      <w:r>
+        <w:rPr>
+          <w:lang w:val="sr-Cyrl-RS"/>
+        </w:rPr>
+        <w:t xml:space="preserve">Из наведених извора су извучени значајни делови фајлова и они се налазе у фолдеру </w:t>
+      </w:r>
+      <w:r>
+        <w:rPr>
+          <w:lang w:val="en-US"/>
+        </w:rPr>
+        <w:t>/data/</w:t>
+      </w:r>
+      <w:proofErr w:type="spellStart"/>
+      <w:r>
+        <w:rPr>
+          <w:lang w:val="en-US"/>
+        </w:rPr>
+        <w:t>administrative_data</w:t>
+      </w:r>
+      <w:proofErr w:type="spellEnd"/>
+      <w:r>
+        <w:rPr>
+          <w:lang w:val="en-US"/>
+        </w:rPr>
+        <w:t>/</w:t>
+      </w:r>
+      <w:proofErr w:type="spellStart"/>
+      <w:r>
+        <w:rPr>
+          <w:lang w:val="en-US"/>
+        </w:rPr>
+        <w:t>izvuceno</w:t>
+      </w:r>
+      <w:proofErr w:type="spellEnd"/>
+      <w:r>
+        <w:rPr>
+          <w:lang w:val="sr-Cyrl-RS"/>
+        </w:rPr>
+        <w:t xml:space="preserve">. Како су поједини фајлови писани у ћирилици, конвертовани су у латиницу и они се налазе у </w:t>
+      </w:r>
+      <w:proofErr w:type="spellStart"/>
+      <w:r>
+        <w:rPr>
+          <w:lang w:val="sr-Cyrl-RS"/>
+        </w:rPr>
+        <w:t>фоледру</w:t>
+      </w:r>
+      <w:proofErr w:type="spellEnd"/>
+      <w:r>
+        <w:rPr>
+          <w:lang w:val="sr-Cyrl-RS"/>
+        </w:rPr>
+        <w:t xml:space="preserve"> </w:t>
+      </w:r>
+      <w:r>
+        <w:rPr>
+          <w:lang w:val="en-US"/>
+        </w:rPr>
+        <w:t>/data/</w:t>
+      </w:r>
+      <w:proofErr w:type="spellStart"/>
+      <w:r>
+        <w:rPr>
+          <w:lang w:val="en-US"/>
+        </w:rPr>
+        <w:t>administrative_data</w:t>
+      </w:r>
+      <w:proofErr w:type="spellEnd"/>
+      <w:r>
+        <w:rPr>
+          <w:lang w:val="en-US"/>
+        </w:rPr>
+        <w:t>/</w:t>
+      </w:r>
+      <w:proofErr w:type="spellStart"/>
+      <w:r>
+        <w:rPr>
+          <w:lang w:val="en-US"/>
+        </w:rPr>
+        <w:t>izv</w:t>
+      </w:r>
+      <w:r>
+        <w:rPr>
+          <w:lang w:val="en-US"/>
+        </w:rPr>
+        <w:t>uceno_latinica</w:t>
+      </w:r>
+      <w:proofErr w:type="spellEnd"/>
+      <w:r>
+        <w:rPr>
+          <w:lang w:val="en-US"/>
+        </w:rPr>
+        <w:t>.</w:t>
+      </w:r>
+    </w:p>
+    <w:p>
+      <w:pPr>
+        <w:pStyle w:val="IInivonaslova-Potpoglavlje"/>
+      </w:pPr>
+      <w:r>
+        <w:rPr>
+          <w:lang w:val="sr-Cyrl-RS"/>
+        </w:rPr>
+        <w:t xml:space="preserve">Текстови са </w:t>
+      </w:r>
+      <w:proofErr w:type="spellStart"/>
+      <w:r>
+        <w:rPr>
+          <w:lang w:val="sr-Cyrl-RS"/>
+        </w:rPr>
+        <w:t>твитера</w:t>
+      </w:r>
+      <w:proofErr w:type="spellEnd"/>
+      <w:r>
+        <w:rPr>
+          <w:lang w:val="en-US"/>
+        </w:rPr>
+        <w:t>/X-a</w:t>
+      </w:r>
+    </w:p>
+    <w:p>
+      <w:pPr>
+        <w:pStyle w:val="Osnovnitekst"/>
+        <w:rPr>
           <w:lang w:val="en-US"/>
         </w:rPr>
       </w:pPr>
@@ -8899,8 +9400,16 @@
         <w:rPr>
           <w:lang w:val="sr-Cyrl-RS"/>
         </w:rPr>
-        <w:t>Текстови са твитера</w:t>
-      </w:r>
+        <w:t xml:space="preserve">Текстови са </w:t>
+      </w:r>
+      <w:proofErr w:type="spellStart"/>
+      <w:r>
+        <w:rPr>
+          <w:lang w:val="sr-Cyrl-RS"/>
+        </w:rPr>
+        <w:t>твитера</w:t>
+      </w:r>
+      <w:proofErr w:type="spellEnd"/>
       <w:r>
         <w:rPr>
           <w:lang w:val="en-US"/>
@@ -9612,6 +10121,7 @@
           <w:lang w:val="en-US"/>
         </w:rPr>
       </w:pPr>
+      <w:proofErr w:type="spellStart"/>
       <w:r>
         <w:rPr>
           <w:b/>
@@ -9620,6 +10130,7 @@
         </w:rPr>
         <w:t>Милан</w:t>
       </w:r>
+      <w:proofErr w:type="spellEnd"/>
       <w:r>
         <w:rPr>
           <w:lang w:val="en-US"/>
@@ -9708,7 +10219,6 @@
           <w:lang w:val="en-US"/>
         </w:rPr>
       </w:pPr>
-      <w:proofErr w:type="spellStart"/>
       <w:r>
         <w:rPr>
           <w:b/>
@@ -9717,7 +10227,6 @@
         </w:rPr>
         <w:t>Милица</w:t>
       </w:r>
-      <w:proofErr w:type="spellEnd"/>
       <w:r>
         <w:rPr>
           <w:lang w:val="en-US"/>
@@ -9804,6 +10313,12 @@
       <w:proofErr w:type="spellEnd"/>
       <w:r>
         <w:rPr>
+          <w:lang w:val="sr-Cyrl-RS"/>
+        </w:rPr>
+        <w:t xml:space="preserve"> и књижевни домен</w:t>
+      </w:r>
+      <w:r>
+        <w:rPr>
           <w:lang w:val="en-US"/>
         </w:rPr>
         <w:t>.</w:t>
@@ -10405,8 +10920,16 @@
         <w:rPr>
           <w:lang w:val="sr-Cyrl-RS"/>
         </w:rPr>
-        <w:t>наредном потпоглављу</w:t>
-      </w:r>
+        <w:t xml:space="preserve">наредном </w:t>
+      </w:r>
+      <w:proofErr w:type="spellStart"/>
+      <w:r>
+        <w:rPr>
+          <w:lang w:val="sr-Cyrl-RS"/>
+        </w:rPr>
+        <w:t>потпоглављу</w:t>
+      </w:r>
+      <w:proofErr w:type="spellEnd"/>
       <w:r>
         <w:t xml:space="preserve"> </w:t>
       </w:r>
@@ -11338,7 +11861,6 @@
         <w:t xml:space="preserve"> 12, </w:t>
       </w:r>
       <w:proofErr w:type="spellStart"/>
-      <w:proofErr w:type="gramStart"/>
       <w:r>
         <w:rPr>
           <w:b/>
@@ -11352,14 +11874,7 @@
         <w:rPr>
           <w:lang w:val="en-US"/>
         </w:rPr>
-        <w:t>“ →</w:t>
-      </w:r>
-      <w:proofErr w:type="gramEnd"/>
-      <w:r>
-        <w:rPr>
-          <w:lang w:val="en-US"/>
-        </w:rPr>
-        <w:t xml:space="preserve"> B-LOC I-LOC </w:t>
+        <w:t xml:space="preserve">“ → B-LOC I-LOC </w:t>
       </w:r>
       <w:proofErr w:type="spellStart"/>
       <w:r>
@@ -11414,7 +11929,6 @@
         <w:t xml:space="preserve"> 4, </w:t>
       </w:r>
       <w:proofErr w:type="spellStart"/>
-      <w:proofErr w:type="gramStart"/>
       <w:r>
         <w:rPr>
           <w:b/>
@@ -11428,14 +11942,7 @@
         <w:rPr>
           <w:lang w:val="en-US"/>
         </w:rPr>
-        <w:t>“ →</w:t>
-      </w:r>
-      <w:proofErr w:type="gramEnd"/>
-      <w:r>
-        <w:rPr>
-          <w:lang w:val="en-US"/>
-        </w:rPr>
-        <w:t xml:space="preserve"> B-LOC I-LOC</w:t>
+        <w:t>“ → B-LOC I-LOC</w:t>
       </w:r>
     </w:p>
     <w:p>
@@ -11793,29 +12300,13 @@
           <w:bCs/>
           <w:lang w:val="en-US"/>
         </w:rPr>
-        <w:t xml:space="preserve"> </w:t>
-      </w:r>
-      <w:proofErr w:type="gramStart"/>
-      <w:r>
-        <w:rPr>
-          <w:b/>
-          <w:bCs/>
-          <w:lang w:val="en-US"/>
-        </w:rPr>
-        <w:t>73</w:t>
-      </w:r>
-      <w:r>
-        <w:rPr>
-          <w:lang w:val="en-US"/>
-        </w:rPr>
-        <w:t>“ →</w:t>
-      </w:r>
-      <w:proofErr w:type="gramEnd"/>
-      <w:r>
-        <w:rPr>
-          <w:lang w:val="en-US"/>
-        </w:rPr>
-        <w:t xml:space="preserve"> B-LOC I-LOC </w:t>
+        <w:t xml:space="preserve"> 73</w:t>
+      </w:r>
+      <w:r>
+        <w:rPr>
+          <w:lang w:val="en-US"/>
+        </w:rPr>
+        <w:t xml:space="preserve">“ → B-LOC I-LOC </w:t>
       </w:r>
       <w:proofErr w:type="spellStart"/>
       <w:r>
@@ -11882,29 +12373,13 @@
           <w:bCs/>
           <w:lang w:val="en-US"/>
         </w:rPr>
-        <w:t xml:space="preserve"> </w:t>
-      </w:r>
-      <w:proofErr w:type="gramStart"/>
-      <w:r>
-        <w:rPr>
-          <w:b/>
-          <w:bCs/>
-          <w:lang w:val="en-US"/>
-        </w:rPr>
-        <w:t>4</w:t>
-      </w:r>
-      <w:r>
-        <w:rPr>
-          <w:lang w:val="en-US"/>
-        </w:rPr>
-        <w:t>“ →</w:t>
-      </w:r>
-      <w:proofErr w:type="gramEnd"/>
-      <w:r>
-        <w:rPr>
-          <w:lang w:val="en-US"/>
-        </w:rPr>
-        <w:t xml:space="preserve"> B-LOC I-LOC</w:t>
+        <w:t xml:space="preserve"> 4</w:t>
+      </w:r>
+      <w:r>
+        <w:rPr>
+          <w:lang w:val="en-US"/>
+        </w:rPr>
+        <w:t>“ → B-LOC I-LOC</w:t>
       </w:r>
     </w:p>
     <w:p>
@@ -12431,7 +12906,7 @@
                     </pic:cNvPicPr>
                   </pic:nvPicPr>
                   <pic:blipFill>
-                    <a:blip r:embed="rId16">
+                    <a:blip r:embed="rId17">
                       <a:extLst>
                         <a:ext uri="{28A0092B-C50C-407E-A947-70E740481C1C}">
                           <a14:useLocalDpi xmlns:a14="http://schemas.microsoft.com/office/drawing/2010/main" val="0"/>
@@ -12485,7 +12960,6 @@
         <w:t xml:space="preserve"> „</w:t>
       </w:r>
       <w:proofErr w:type="spellStart"/>
-      <w:proofErr w:type="gramStart"/>
       <w:r>
         <w:rPr>
           <w:lang w:val="en-GB"/>
@@ -12507,7 +12981,6 @@
         <w:t>уз</w:t>
       </w:r>
       <w:proofErr w:type="spellEnd"/>
-      <w:proofErr w:type="gramEnd"/>
       <w:r>
         <w:rPr>
           <w:lang w:val="en-GB"/>
@@ -12553,7 +13026,6 @@
         <w:t>„</w:t>
       </w:r>
       <w:proofErr w:type="spellStart"/>
-      <w:proofErr w:type="gramStart"/>
       <w:r>
         <w:rPr>
           <w:b/>
@@ -12585,7 +13057,6 @@
         <w:t>када</w:t>
       </w:r>
       <w:proofErr w:type="spellEnd"/>
-      <w:proofErr w:type="gramEnd"/>
       <w:r>
         <w:rPr>
           <w:lang w:val="en-US"/>
@@ -12976,29 +13447,13 @@
           <w:bCs/>
           <w:lang w:val="en-US"/>
         </w:rPr>
-        <w:t xml:space="preserve"> </w:t>
-      </w:r>
-      <w:proofErr w:type="gramStart"/>
-      <w:r>
-        <w:rPr>
-          <w:b/>
-          <w:bCs/>
-          <w:lang w:val="en-US"/>
-        </w:rPr>
-        <w:t>Александра</w:t>
-      </w:r>
-      <w:r>
-        <w:rPr>
-          <w:lang w:val="en-US"/>
-        </w:rPr>
-        <w:t>“ →</w:t>
-      </w:r>
-      <w:proofErr w:type="gramEnd"/>
-      <w:r>
-        <w:rPr>
-          <w:lang w:val="en-US"/>
-        </w:rPr>
-        <w:t xml:space="preserve"> B-LOC I-LOC </w:t>
+        <w:t xml:space="preserve"> Александра</w:t>
+      </w:r>
+      <w:r>
+        <w:rPr>
+          <w:lang w:val="en-US"/>
+        </w:rPr>
+        <w:t xml:space="preserve">“ → B-LOC I-LOC </w:t>
       </w:r>
       <w:proofErr w:type="spellStart"/>
       <w:r>
@@ -13042,29 +13497,13 @@
           <w:bCs/>
           <w:lang w:val="en-US"/>
         </w:rPr>
-        <w:t xml:space="preserve"> </w:t>
-      </w:r>
-      <w:proofErr w:type="gramStart"/>
-      <w:r>
-        <w:rPr>
-          <w:b/>
-          <w:bCs/>
-          <w:lang w:val="en-US"/>
-        </w:rPr>
-        <w:t>Немањина</w:t>
-      </w:r>
-      <w:r>
-        <w:rPr>
-          <w:lang w:val="en-US"/>
-        </w:rPr>
-        <w:t>“ →</w:t>
-      </w:r>
-      <w:proofErr w:type="gramEnd"/>
-      <w:r>
-        <w:rPr>
-          <w:lang w:val="en-US"/>
-        </w:rPr>
-        <w:t xml:space="preserve"> B-LOC I-LOC</w:t>
+        <w:t xml:space="preserve"> Немањина</w:t>
+      </w:r>
+      <w:r>
+        <w:rPr>
+          <w:lang w:val="en-US"/>
+        </w:rPr>
+        <w:t>“ → B-LOC I-LOC</w:t>
       </w:r>
     </w:p>
     <w:p>
@@ -13118,29 +13557,13 @@
           <w:bCs/>
           <w:lang w:val="en-US"/>
         </w:rPr>
-        <w:t xml:space="preserve"> </w:t>
-      </w:r>
-      <w:proofErr w:type="gramStart"/>
-      <w:r>
-        <w:rPr>
-          <w:b/>
-          <w:bCs/>
-          <w:lang w:val="en-US"/>
-        </w:rPr>
-        <w:t>Милоша</w:t>
-      </w:r>
-      <w:r>
-        <w:rPr>
-          <w:lang w:val="en-US"/>
-        </w:rPr>
-        <w:t>“ →</w:t>
-      </w:r>
-      <w:proofErr w:type="gramEnd"/>
-      <w:r>
-        <w:rPr>
-          <w:lang w:val="en-US"/>
-        </w:rPr>
-        <w:t xml:space="preserve"> B-LOC I-LOC </w:t>
+        <w:t xml:space="preserve"> Милоша</w:t>
+      </w:r>
+      <w:r>
+        <w:rPr>
+          <w:lang w:val="en-US"/>
+        </w:rPr>
+        <w:t xml:space="preserve">“ → B-LOC I-LOC </w:t>
       </w:r>
       <w:proofErr w:type="spellStart"/>
       <w:r>
@@ -13485,7 +13908,6 @@
         <w:t>„</w:t>
       </w:r>
       <w:proofErr w:type="spellStart"/>
-      <w:proofErr w:type="gramStart"/>
       <w:r>
         <w:rPr>
           <w:b/>
@@ -13495,17 +13917,15 @@
         <w:t>novobeogradske</w:t>
       </w:r>
       <w:proofErr w:type="spellEnd"/>
-      <w:proofErr w:type="gramEnd"/>
-      <w:r>
-        <w:rPr>
-          <w:b/>
-          <w:bCs/>
-          <w:lang w:val="en-US"/>
-        </w:rPr>
-        <w:t xml:space="preserve"> </w:t>
-      </w:r>
-      <w:proofErr w:type="spellStart"/>
-      <w:proofErr w:type="gramStart"/>
+      <w:r>
+        <w:rPr>
+          <w:b/>
+          <w:bCs/>
+          <w:lang w:val="en-US"/>
+        </w:rPr>
+        <w:t xml:space="preserve"> </w:t>
+      </w:r>
+      <w:proofErr w:type="spellStart"/>
       <w:r>
         <w:rPr>
           <w:b/>
@@ -13519,14 +13939,7 @@
         <w:rPr>
           <w:lang w:val="en-US"/>
         </w:rPr>
-        <w:t>“ →</w:t>
-      </w:r>
-      <w:proofErr w:type="gramEnd"/>
-      <w:r>
-        <w:rPr>
-          <w:lang w:val="en-US"/>
-        </w:rPr>
-        <w:t xml:space="preserve"> O </w:t>
+        <w:t xml:space="preserve">“ → O </w:t>
       </w:r>
       <w:proofErr w:type="spellStart"/>
       <w:r>
@@ -13555,7 +13968,6 @@
         <w:t>„</w:t>
       </w:r>
       <w:proofErr w:type="spellStart"/>
-      <w:proofErr w:type="gramStart"/>
       <w:r>
         <w:rPr>
           <w:b/>
@@ -13565,17 +13977,15 @@
         <w:t>na</w:t>
       </w:r>
       <w:proofErr w:type="spellEnd"/>
-      <w:proofErr w:type="gramEnd"/>
-      <w:r>
-        <w:rPr>
-          <w:b/>
-          <w:bCs/>
-          <w:lang w:val="en-US"/>
-        </w:rPr>
-        <w:t xml:space="preserve"> </w:t>
-      </w:r>
-      <w:proofErr w:type="spellStart"/>
-      <w:proofErr w:type="gramStart"/>
+      <w:r>
+        <w:rPr>
+          <w:b/>
+          <w:bCs/>
+          <w:lang w:val="en-US"/>
+        </w:rPr>
+        <w:t xml:space="preserve"> </w:t>
+      </w:r>
+      <w:proofErr w:type="spellStart"/>
       <w:r>
         <w:rPr>
           <w:b/>
@@ -13589,14 +13999,7 @@
         <w:rPr>
           <w:lang w:val="en-US"/>
         </w:rPr>
-        <w:t>“ →</w:t>
-      </w:r>
-      <w:proofErr w:type="gramEnd"/>
-      <w:r>
-        <w:rPr>
-          <w:lang w:val="en-US"/>
-        </w:rPr>
-        <w:t xml:space="preserve"> O </w:t>
+        <w:t xml:space="preserve">“ → O </w:t>
       </w:r>
       <w:proofErr w:type="spellStart"/>
       <w:r>
@@ -13871,7 +14274,6 @@
         <w:t>„</w:t>
       </w:r>
       <w:proofErr w:type="spellStart"/>
-      <w:proofErr w:type="gramStart"/>
       <w:r>
         <w:rPr>
           <w:b/>
@@ -13885,14 +14287,7 @@
         <w:rPr>
           <w:lang w:val="en-US"/>
         </w:rPr>
-        <w:t>“ →</w:t>
-      </w:r>
-      <w:proofErr w:type="gramEnd"/>
-      <w:r>
-        <w:rPr>
-          <w:lang w:val="en-US"/>
-        </w:rPr>
-        <w:t xml:space="preserve"> B-ORG</w:t>
+        <w:t>“ → B-ORG</w:t>
       </w:r>
     </w:p>
     <w:p>
@@ -13913,7 +14308,6 @@
         <w:t>„</w:t>
       </w:r>
       <w:proofErr w:type="spellStart"/>
-      <w:proofErr w:type="gramStart"/>
       <w:r>
         <w:rPr>
           <w:b/>
@@ -13927,14 +14321,7 @@
         <w:rPr>
           <w:lang w:val="en-US"/>
         </w:rPr>
-        <w:t>“ →</w:t>
-      </w:r>
-      <w:proofErr w:type="gramEnd"/>
-      <w:r>
-        <w:rPr>
-          <w:lang w:val="en-US"/>
-        </w:rPr>
-        <w:t xml:space="preserve"> B-ORG</w:t>
+        <w:t>“ → B-ORG</w:t>
       </w:r>
     </w:p>
     <w:p>
@@ -13973,7 +14360,6 @@
         <w:t xml:space="preserve"> u </w:t>
       </w:r>
       <w:proofErr w:type="spellStart"/>
-      <w:proofErr w:type="gramStart"/>
       <w:r>
         <w:rPr>
           <w:b/>
@@ -13987,14 +14373,7 @@
         <w:rPr>
           <w:lang w:val="en-US"/>
         </w:rPr>
-        <w:t>“ →</w:t>
-      </w:r>
-      <w:proofErr w:type="gramEnd"/>
-      <w:r>
-        <w:rPr>
-          <w:lang w:val="en-US"/>
-        </w:rPr>
-        <w:t xml:space="preserve"> B-ORG I-ORG </w:t>
+        <w:t xml:space="preserve">“ → B-ORG I-ORG </w:t>
       </w:r>
       <w:proofErr w:type="spellStart"/>
       <w:r>
@@ -14258,32 +14637,13 @@
         <w:lastRenderedPageBreak/>
         <w:t>„</w:t>
       </w:r>
-      <w:proofErr w:type="gramStart"/>
       <w:r>
         <w:rPr>
           <w:b/>
           <w:bCs/>
           <w:lang w:val="sr-Latn-RS"/>
         </w:rPr>
-        <w:t>srpsko</w:t>
-      </w:r>
-      <w:proofErr w:type="gramEnd"/>
-      <w:r>
-        <w:rPr>
-          <w:b/>
-          <w:bCs/>
-          <w:lang w:val="sr-Latn-RS"/>
-        </w:rPr>
-        <w:t xml:space="preserve"> </w:t>
-      </w:r>
-      <w:proofErr w:type="gramStart"/>
-      <w:r>
-        <w:rPr>
-          <w:b/>
-          <w:bCs/>
-          <w:lang w:val="sr-Latn-RS"/>
-        </w:rPr>
-        <w:t>tužilaštvo</w:t>
+        <w:t>srpsko tužilaštvo</w:t>
       </w:r>
       <w:r>
         <w:rPr>
@@ -14303,7 +14663,6 @@
         </w:rPr>
         <w:t>→</w:t>
       </w:r>
-      <w:proofErr w:type="gramEnd"/>
       <w:r>
         <w:rPr>
           <w:lang w:val="en-US"/>
@@ -14686,29 +15045,13 @@
           <w:bCs/>
           <w:lang w:val="en-US"/>
         </w:rPr>
-        <w:t xml:space="preserve"> Nikola </w:t>
-      </w:r>
-      <w:proofErr w:type="gramStart"/>
-      <w:r>
-        <w:rPr>
-          <w:b/>
-          <w:bCs/>
-          <w:lang w:val="en-US"/>
-        </w:rPr>
-        <w:t>Tesla</w:t>
-      </w:r>
-      <w:r>
-        <w:rPr>
-          <w:lang w:val="en-US"/>
-        </w:rPr>
-        <w:t>“ →</w:t>
-      </w:r>
-      <w:proofErr w:type="gramEnd"/>
-      <w:r>
-        <w:rPr>
-          <w:lang w:val="en-US"/>
-        </w:rPr>
-        <w:t xml:space="preserve"> B-ORG I-ORG </w:t>
+        <w:t xml:space="preserve"> Nikola Tesla</w:t>
+      </w:r>
+      <w:r>
+        <w:rPr>
+          <w:lang w:val="en-US"/>
+        </w:rPr>
+        <w:t xml:space="preserve">“ → B-ORG I-ORG </w:t>
       </w:r>
       <w:proofErr w:type="spellStart"/>
       <w:r>
@@ -14752,29 +15095,13 @@
           <w:bCs/>
           <w:lang w:val="en-US"/>
         </w:rPr>
-        <w:t xml:space="preserve"> Marko </w:t>
-      </w:r>
-      <w:proofErr w:type="gramStart"/>
-      <w:r>
-        <w:rPr>
-          <w:b/>
-          <w:bCs/>
-          <w:lang w:val="en-US"/>
-        </w:rPr>
-        <w:t>Marković</w:t>
-      </w:r>
-      <w:r>
-        <w:rPr>
-          <w:lang w:val="en-US"/>
-        </w:rPr>
-        <w:t>“ →</w:t>
-      </w:r>
-      <w:proofErr w:type="gramEnd"/>
-      <w:r>
-        <w:rPr>
-          <w:lang w:val="en-US"/>
-        </w:rPr>
-        <w:t xml:space="preserve"> B-ORG I-ORG </w:t>
+        <w:t xml:space="preserve"> Marko Marković</w:t>
+      </w:r>
+      <w:r>
+        <w:rPr>
+          <w:lang w:val="en-US"/>
+        </w:rPr>
+        <w:t xml:space="preserve">“ → B-ORG I-ORG </w:t>
       </w:r>
       <w:proofErr w:type="spellStart"/>
       <w:r>
@@ -15149,29 +15476,13 @@
           <w:bCs/>
           <w:lang w:val="en-US"/>
         </w:rPr>
-        <w:t xml:space="preserve"> </w:t>
-      </w:r>
-      <w:proofErr w:type="gramStart"/>
-      <w:r>
-        <w:rPr>
-          <w:b/>
-          <w:bCs/>
-          <w:lang w:val="en-US"/>
-        </w:rPr>
-        <w:t>Beograd</w:t>
-      </w:r>
-      <w:r>
-        <w:rPr>
-          <w:lang w:val="en-US"/>
-        </w:rPr>
-        <w:t>“ →</w:t>
-      </w:r>
-      <w:proofErr w:type="gramEnd"/>
-      <w:r>
-        <w:rPr>
-          <w:lang w:val="en-US"/>
-        </w:rPr>
-        <w:t xml:space="preserve"> B-ORG I-ORG</w:t>
+        <w:t xml:space="preserve"> Beograd</w:t>
+      </w:r>
+      <w:r>
+        <w:rPr>
+          <w:lang w:val="en-US"/>
+        </w:rPr>
+        <w:t>“ → B-ORG I-ORG</w:t>
       </w:r>
     </w:p>
     <w:p>
@@ -15215,29 +15526,13 @@
           <w:bCs/>
           <w:lang w:val="en-US"/>
         </w:rPr>
-        <w:t xml:space="preserve"> </w:t>
-      </w:r>
-      <w:proofErr w:type="gramStart"/>
-      <w:r>
-        <w:rPr>
-          <w:b/>
-          <w:bCs/>
-          <w:lang w:val="en-US"/>
-        </w:rPr>
-        <w:t>Srbije</w:t>
-      </w:r>
-      <w:r>
-        <w:rPr>
-          <w:lang w:val="en-US"/>
-        </w:rPr>
-        <w:t>“ →</w:t>
-      </w:r>
-      <w:proofErr w:type="gramEnd"/>
-      <w:r>
-        <w:rPr>
-          <w:lang w:val="en-US"/>
-        </w:rPr>
-        <w:t xml:space="preserve"> B-ORG I-ORG </w:t>
+        <w:t xml:space="preserve"> Srbije</w:t>
+      </w:r>
+      <w:r>
+        <w:rPr>
+          <w:lang w:val="en-US"/>
+        </w:rPr>
+        <w:t xml:space="preserve">“ → B-ORG I-ORG </w:t>
       </w:r>
       <w:proofErr w:type="spellStart"/>
       <w:r>
@@ -15284,7 +15579,6 @@
         <w:t xml:space="preserve"> u </w:t>
       </w:r>
       <w:proofErr w:type="spellStart"/>
-      <w:proofErr w:type="gramStart"/>
       <w:r>
         <w:rPr>
           <w:b/>
@@ -15298,14 +15592,7 @@
         <w:rPr>
           <w:lang w:val="en-US"/>
         </w:rPr>
-        <w:t>“ →</w:t>
-      </w:r>
-      <w:proofErr w:type="gramEnd"/>
-      <w:r>
-        <w:rPr>
-          <w:lang w:val="en-US"/>
-        </w:rPr>
-        <w:t xml:space="preserve"> B-ORG I-ORG </w:t>
+        <w:t xml:space="preserve">“ → B-ORG I-ORG </w:t>
       </w:r>
       <w:proofErr w:type="spellStart"/>
       <w:r>
@@ -15687,36 +15974,19 @@
         </w:rPr>
         <w:t>„</w:t>
       </w:r>
-      <w:proofErr w:type="gramStart"/>
       <w:r>
         <w:rPr>
           <w:b/>
           <w:bCs/>
           <w:lang w:val="sr-Latn-RS"/>
         </w:rPr>
-        <w:t>srpskoj</w:t>
-      </w:r>
-      <w:proofErr w:type="gramEnd"/>
-      <w:r>
-        <w:rPr>
-          <w:b/>
-          <w:bCs/>
-          <w:lang w:val="sr-Latn-RS"/>
-        </w:rPr>
-        <w:t xml:space="preserve"> Vojsci</w:t>
-      </w:r>
-      <w:r>
-        <w:rPr>
-          <w:lang w:val="en-US"/>
-        </w:rPr>
-        <w:t xml:space="preserve"> </w:t>
-      </w:r>
-      <w:proofErr w:type="gramStart"/>
-      <w:r>
-        <w:rPr>
-          <w:lang w:val="en-US"/>
-        </w:rPr>
-        <w:t>“</w:t>
+        <w:t>srpskoj Vojsci</w:t>
+      </w:r>
+      <w:r>
+        <w:rPr>
+          <w:lang w:val="en-US"/>
+        </w:rPr>
+        <w:t xml:space="preserve"> “</w:t>
       </w:r>
       <w:r>
         <w:rPr>
@@ -15730,7 +16000,6 @@
         </w:rPr>
         <w:t>→</w:t>
       </w:r>
-      <w:proofErr w:type="gramEnd"/>
       <w:r>
         <w:rPr>
           <w:lang w:val="en-US"/>
@@ -15938,7 +16207,6 @@
         <w:t xml:space="preserve"> </w:t>
       </w:r>
       <w:proofErr w:type="spellStart"/>
-      <w:proofErr w:type="gramStart"/>
       <w:r>
         <w:rPr>
           <w:lang w:val="en-US"/>
@@ -15950,14 +16218,7 @@
         <w:rPr>
           <w:lang w:val="en-US"/>
         </w:rPr>
-        <w:t>“</w:t>
-      </w:r>
-      <w:proofErr w:type="gramEnd"/>
-      <w:r>
-        <w:rPr>
-          <w:lang w:val="en-US"/>
-        </w:rPr>
-        <w:t xml:space="preserve">), </w:t>
+        <w:t xml:space="preserve">“), </w:t>
       </w:r>
       <w:proofErr w:type="spellStart"/>
       <w:r>
@@ -16178,7 +16439,6 @@
         <w:t xml:space="preserve"> </w:t>
       </w:r>
       <w:proofErr w:type="spellStart"/>
-      <w:proofErr w:type="gramStart"/>
       <w:r>
         <w:rPr>
           <w:b/>
@@ -16192,14 +16452,7 @@
         <w:rPr>
           <w:lang w:val="en-US"/>
         </w:rPr>
-        <w:t>“ →</w:t>
-      </w:r>
-      <w:proofErr w:type="gramEnd"/>
-      <w:r>
-        <w:rPr>
-          <w:lang w:val="en-US"/>
-        </w:rPr>
-        <w:t xml:space="preserve"> B-ORG </w:t>
+        <w:t xml:space="preserve">“ → B-ORG </w:t>
       </w:r>
       <w:r>
         <w:rPr>
@@ -16557,29 +16810,13 @@
           <w:bCs/>
           <w:lang w:val="en-US"/>
         </w:rPr>
-        <w:t xml:space="preserve"> – </w:t>
-      </w:r>
-      <w:proofErr w:type="gramStart"/>
-      <w:r>
-        <w:rPr>
-          <w:b/>
-          <w:bCs/>
-          <w:lang w:val="en-US"/>
-        </w:rPr>
-        <w:t>ETF</w:t>
-      </w:r>
-      <w:r>
-        <w:rPr>
-          <w:lang w:val="en-US"/>
-        </w:rPr>
-        <w:t>“ →</w:t>
-      </w:r>
-      <w:proofErr w:type="gramEnd"/>
-      <w:r>
-        <w:rPr>
-          <w:lang w:val="en-US"/>
-        </w:rPr>
-        <w:t xml:space="preserve"> B-ORG I-ORG</w:t>
+        <w:t xml:space="preserve"> – ETF</w:t>
+      </w:r>
+      <w:r>
+        <w:rPr>
+          <w:lang w:val="en-US"/>
+        </w:rPr>
+        <w:t>“ → B-ORG I-ORG</w:t>
       </w:r>
       <w:r>
         <w:rPr>
@@ -16651,29 +16888,13 @@
           <w:bCs/>
           <w:lang w:val="en-US"/>
         </w:rPr>
-        <w:t xml:space="preserve"> – </w:t>
-      </w:r>
-      <w:proofErr w:type="gramStart"/>
-      <w:r>
-        <w:rPr>
-          <w:b/>
-          <w:bCs/>
-          <w:lang w:val="en-US"/>
-        </w:rPr>
-        <w:t>UB</w:t>
-      </w:r>
-      <w:r>
-        <w:rPr>
-          <w:lang w:val="en-US"/>
-        </w:rPr>
-        <w:t>“ →</w:t>
-      </w:r>
-      <w:proofErr w:type="gramEnd"/>
-      <w:r>
-        <w:rPr>
-          <w:lang w:val="en-US"/>
-        </w:rPr>
-        <w:t xml:space="preserve"> B-ORG</w:t>
+        <w:t xml:space="preserve"> – UB</w:t>
+      </w:r>
+      <w:r>
+        <w:rPr>
+          <w:lang w:val="en-US"/>
+        </w:rPr>
+        <w:t>“ → B-ORG</w:t>
       </w:r>
       <w:r>
         <w:rPr>
@@ -16777,29 +16998,13 @@
           <w:bCs/>
           <w:lang w:val="en-US"/>
         </w:rPr>
-        <w:t xml:space="preserve"> – </w:t>
-      </w:r>
-      <w:proofErr w:type="gramStart"/>
-      <w:r>
-        <w:rPr>
-          <w:b/>
-          <w:bCs/>
-          <w:lang w:val="en-US"/>
-        </w:rPr>
-        <w:t>MUP</w:t>
-      </w:r>
-      <w:r>
-        <w:rPr>
-          <w:lang w:val="en-US"/>
-        </w:rPr>
-        <w:t>“ →</w:t>
-      </w:r>
-      <w:proofErr w:type="gramEnd"/>
-      <w:r>
-        <w:rPr>
-          <w:lang w:val="en-US"/>
-        </w:rPr>
-        <w:t xml:space="preserve"> B-ORG I-ORG </w:t>
+        <w:t xml:space="preserve"> – MUP</w:t>
+      </w:r>
+      <w:r>
+        <w:rPr>
+          <w:lang w:val="en-US"/>
+        </w:rPr>
+        <w:t xml:space="preserve">“ → B-ORG I-ORG </w:t>
       </w:r>
       <w:proofErr w:type="spellStart"/>
       <w:r>
@@ -17236,16 +17441,7 @@
           <w:bCs/>
           <w:lang w:val="en-US"/>
         </w:rPr>
-        <w:t xml:space="preserve"> </w:t>
-      </w:r>
-      <w:proofErr w:type="gramStart"/>
-      <w:r>
-        <w:rPr>
-          <w:b/>
-          <w:bCs/>
-          <w:lang w:val="en-US"/>
-        </w:rPr>
-        <w:t>Тесла“</w:t>
+        <w:t xml:space="preserve"> Тесла“</w:t>
       </w:r>
       <w:r>
         <w:rPr>
@@ -17253,7 +17449,6 @@
         </w:rPr>
         <w:t>“ →</w:t>
       </w:r>
-      <w:proofErr w:type="gramEnd"/>
       <w:r>
         <w:rPr>
           <w:lang w:val="sr-Cyrl-RS"/>
@@ -17972,29 +18167,13 @@
           <w:bCs/>
           <w:lang w:val="en-US"/>
         </w:rPr>
-        <w:t xml:space="preserve">, </w:t>
-      </w:r>
-      <w:proofErr w:type="gramStart"/>
-      <w:r>
-        <w:rPr>
-          <w:b/>
-          <w:bCs/>
-          <w:lang w:val="en-US"/>
-        </w:rPr>
-        <w:t>Beograd</w:t>
-      </w:r>
-      <w:r>
-        <w:rPr>
-          <w:lang w:val="en-US"/>
-        </w:rPr>
-        <w:t>“ →</w:t>
-      </w:r>
-      <w:proofErr w:type="gramEnd"/>
-      <w:r>
-        <w:rPr>
-          <w:lang w:val="en-US"/>
-        </w:rPr>
-        <w:t xml:space="preserve"> B-ORG O B-LOC</w:t>
+        <w:t>, Beograd</w:t>
+      </w:r>
+      <w:r>
+        <w:rPr>
+          <w:lang w:val="en-US"/>
+        </w:rPr>
+        <w:t>“ → B-ORG O B-LOC</w:t>
       </w:r>
     </w:p>
     <w:p>
@@ -18032,7 +18211,6 @@
         <w:t>Petrovaradin</w:t>
       </w:r>
       <w:proofErr w:type="spellEnd"/>
-      <w:proofErr w:type="gramStart"/>
       <w:r>
         <w:rPr>
           <w:b/>
@@ -18045,14 +18223,7 @@
         <w:rPr>
           <w:lang w:val="en-US"/>
         </w:rPr>
-        <w:t>“ →</w:t>
-      </w:r>
-      <w:proofErr w:type="gramEnd"/>
-      <w:r>
-        <w:rPr>
-          <w:lang w:val="en-US"/>
-        </w:rPr>
-        <w:t xml:space="preserve"> B-ORG O B-LOC I-LOC</w:t>
+        <w:t>“ → B-ORG O B-LOC I-LOC</w:t>
       </w:r>
       <w:r>
         <w:rPr>
@@ -18353,7 +18524,6 @@
         <w:t>„</w:t>
       </w:r>
       <w:proofErr w:type="spellStart"/>
-      <w:proofErr w:type="gramStart"/>
       <w:r>
         <w:rPr>
           <w:b/>
@@ -18367,14 +18537,7 @@
         <w:rPr>
           <w:lang w:val="en-US"/>
         </w:rPr>
-        <w:t>“ →</w:t>
-      </w:r>
-      <w:proofErr w:type="gramEnd"/>
-      <w:r>
-        <w:rPr>
-          <w:lang w:val="en-US"/>
-        </w:rPr>
-        <w:t xml:space="preserve"> PER</w:t>
+        <w:t>“ → PER</w:t>
       </w:r>
     </w:p>
     <w:p>
@@ -18426,7 +18589,21 @@
         <w:rPr>
           <w:lang w:val="en-GB"/>
         </w:rPr>
-        <w:t xml:space="preserve"> се </w:t>
+        <w:t xml:space="preserve"> </w:t>
+      </w:r>
+      <w:proofErr w:type="spellStart"/>
+      <w:r>
+        <w:rPr>
+          <w:lang w:val="en-GB"/>
+        </w:rPr>
+        <w:t>се</w:t>
+      </w:r>
+      <w:proofErr w:type="spellEnd"/>
+      <w:r>
+        <w:rPr>
+          <w:lang w:val="en-GB"/>
+        </w:rPr>
+        <w:t xml:space="preserve"> </w:t>
       </w:r>
       <w:proofErr w:type="spellStart"/>
       <w:r>
@@ -18614,29 +18791,13 @@
           <w:bCs/>
           <w:lang w:val="en-US"/>
         </w:rPr>
-        <w:t xml:space="preserve">M. </w:t>
-      </w:r>
-      <w:proofErr w:type="gramStart"/>
-      <w:r>
-        <w:rPr>
-          <w:b/>
-          <w:bCs/>
-          <w:lang w:val="en-US"/>
-        </w:rPr>
-        <w:t>B.</w:t>
-      </w:r>
-      <w:r>
-        <w:rPr>
-          <w:lang w:val="en-US"/>
-        </w:rPr>
-        <w:t>“ →</w:t>
-      </w:r>
-      <w:proofErr w:type="gramEnd"/>
-      <w:r>
-        <w:rPr>
-          <w:lang w:val="en-US"/>
-        </w:rPr>
-        <w:t xml:space="preserve"> </w:t>
+        <w:t>M. B.</w:t>
+      </w:r>
+      <w:r>
+        <w:rPr>
+          <w:lang w:val="en-US"/>
+        </w:rPr>
+        <w:t xml:space="preserve">“ → </w:t>
       </w:r>
       <w:r>
         <w:rPr>
@@ -18668,29 +18829,13 @@
           <w:bCs/>
           <w:lang w:val="en-US"/>
         </w:rPr>
-        <w:t xml:space="preserve">J. </w:t>
-      </w:r>
-      <w:proofErr w:type="gramStart"/>
-      <w:r>
-        <w:rPr>
-          <w:b/>
-          <w:bCs/>
-          <w:lang w:val="en-US"/>
-        </w:rPr>
-        <w:t>K.</w:t>
-      </w:r>
-      <w:r>
-        <w:rPr>
-          <w:lang w:val="en-US"/>
-        </w:rPr>
-        <w:t>“ →</w:t>
-      </w:r>
-      <w:proofErr w:type="gramEnd"/>
-      <w:r>
-        <w:rPr>
-          <w:lang w:val="en-US"/>
-        </w:rPr>
-        <w:t xml:space="preserve"> </w:t>
+        <w:t>J. K.</w:t>
+      </w:r>
+      <w:r>
+        <w:rPr>
+          <w:lang w:val="en-US"/>
+        </w:rPr>
+        <w:t xml:space="preserve">“ → </w:t>
       </w:r>
       <w:r>
         <w:rPr>
@@ -18897,7 +19042,6 @@
         <w:t xml:space="preserve">DJ </w:t>
       </w:r>
       <w:proofErr w:type="spellStart"/>
-      <w:proofErr w:type="gramStart"/>
       <w:r>
         <w:rPr>
           <w:b/>
@@ -18911,14 +19055,7 @@
         <w:rPr>
           <w:lang w:val="en-US"/>
         </w:rPr>
-        <w:t>“ →</w:t>
-      </w:r>
-      <w:proofErr w:type="gramEnd"/>
-      <w:r>
-        <w:rPr>
-          <w:lang w:val="en-US"/>
-        </w:rPr>
-        <w:t xml:space="preserve"> </w:t>
+        <w:t xml:space="preserve">“ → </w:t>
       </w:r>
       <w:r>
         <w:rPr>
@@ -18962,29 +19099,13 @@
           <w:bCs/>
           <w:lang w:val="en-US"/>
         </w:rPr>
-        <w:t xml:space="preserve">Lady </w:t>
-      </w:r>
-      <w:proofErr w:type="gramStart"/>
-      <w:r>
-        <w:rPr>
-          <w:b/>
-          <w:bCs/>
-          <w:lang w:val="en-US"/>
-        </w:rPr>
-        <w:t>Gaga</w:t>
-      </w:r>
-      <w:r>
-        <w:rPr>
-          <w:lang w:val="en-US"/>
-        </w:rPr>
-        <w:t>“ →</w:t>
-      </w:r>
-      <w:proofErr w:type="gramEnd"/>
-      <w:r>
-        <w:rPr>
-          <w:lang w:val="en-US"/>
-        </w:rPr>
-        <w:t xml:space="preserve"> </w:t>
+        <w:t>Lady Gaga</w:t>
+      </w:r>
+      <w:r>
+        <w:rPr>
+          <w:lang w:val="en-US"/>
+        </w:rPr>
+        <w:t xml:space="preserve">“ → </w:t>
       </w:r>
       <w:r>
         <w:rPr>
@@ -19254,29 +19375,13 @@
           <w:bCs/>
           <w:lang w:val="en-US"/>
         </w:rPr>
-        <w:t xml:space="preserve"> </w:t>
-      </w:r>
-      <w:proofErr w:type="gramStart"/>
-      <w:r>
-        <w:rPr>
-          <w:b/>
-          <w:bCs/>
-          <w:lang w:val="en-US"/>
-        </w:rPr>
-        <w:t>Вучић</w:t>
-      </w:r>
-      <w:r>
-        <w:rPr>
-          <w:lang w:val="en-US"/>
-        </w:rPr>
-        <w:t>“ →</w:t>
-      </w:r>
-      <w:proofErr w:type="gramEnd"/>
-      <w:r>
-        <w:rPr>
-          <w:lang w:val="en-US"/>
-        </w:rPr>
-        <w:t xml:space="preserve"> </w:t>
+        <w:t xml:space="preserve"> Вучић</w:t>
+      </w:r>
+      <w:r>
+        <w:rPr>
+          <w:lang w:val="en-US"/>
+        </w:rPr>
+        <w:t xml:space="preserve">“ → </w:t>
       </w:r>
       <w:r>
         <w:rPr>
@@ -19342,29 +19447,13 @@
           <w:bCs/>
           <w:lang w:val="en-US"/>
         </w:rPr>
-        <w:t xml:space="preserve"> </w:t>
-      </w:r>
-      <w:proofErr w:type="gramStart"/>
-      <w:r>
-        <w:rPr>
-          <w:b/>
-          <w:bCs/>
-          <w:lang w:val="en-US"/>
-        </w:rPr>
-        <w:t>Јовановић</w:t>
-      </w:r>
-      <w:r>
-        <w:rPr>
-          <w:lang w:val="en-US"/>
-        </w:rPr>
-        <w:t>“ →</w:t>
-      </w:r>
-      <w:proofErr w:type="gramEnd"/>
-      <w:r>
-        <w:rPr>
-          <w:lang w:val="en-US"/>
-        </w:rPr>
-        <w:t xml:space="preserve"> </w:t>
+        <w:t xml:space="preserve"> Јовановић</w:t>
+      </w:r>
+      <w:r>
+        <w:rPr>
+          <w:lang w:val="en-US"/>
+        </w:rPr>
+        <w:t xml:space="preserve">“ → </w:t>
       </w:r>
       <w:r>
         <w:rPr>
@@ -19633,7 +19722,6 @@
         <w:t xml:space="preserve"> </w:t>
       </w:r>
       <w:proofErr w:type="spellStart"/>
-      <w:proofErr w:type="gramStart"/>
       <w:r>
         <w:rPr>
           <w:b/>
@@ -19647,14 +19735,7 @@
         <w:rPr>
           <w:lang w:val="en-US"/>
         </w:rPr>
-        <w:t>“ →</w:t>
-      </w:r>
-      <w:proofErr w:type="gramEnd"/>
-      <w:r>
-        <w:rPr>
-          <w:lang w:val="en-US"/>
-        </w:rPr>
-        <w:t xml:space="preserve"> </w:t>
+        <w:t xml:space="preserve">“ → </w:t>
       </w:r>
       <w:r>
         <w:rPr>
@@ -19708,29 +19789,13 @@
           <w:bCs/>
           <w:lang w:val="en-US"/>
         </w:rPr>
-        <w:t xml:space="preserve"> </w:t>
-      </w:r>
-      <w:proofErr w:type="gramStart"/>
-      <w:r>
-        <w:rPr>
-          <w:b/>
-          <w:bCs/>
-          <w:lang w:val="en-US"/>
-        </w:rPr>
-        <w:t>Čorba</w:t>
-      </w:r>
-      <w:r>
-        <w:rPr>
-          <w:lang w:val="en-US"/>
-        </w:rPr>
-        <w:t>“ →</w:t>
-      </w:r>
-      <w:proofErr w:type="gramEnd"/>
-      <w:r>
-        <w:rPr>
-          <w:lang w:val="en-US"/>
-        </w:rPr>
-        <w:t xml:space="preserve"> </w:t>
+        <w:t xml:space="preserve"> Čorba</w:t>
+      </w:r>
+      <w:r>
+        <w:rPr>
+          <w:lang w:val="en-US"/>
+        </w:rPr>
+        <w:t xml:space="preserve">“ → </w:t>
       </w:r>
       <w:r>
         <w:rPr>
@@ -20079,29 +20144,13 @@
           <w:bCs/>
           <w:lang w:val="en-US"/>
         </w:rPr>
-        <w:t xml:space="preserve">Vučić - </w:t>
-      </w:r>
-      <w:proofErr w:type="gramStart"/>
-      <w:r>
-        <w:rPr>
-          <w:b/>
-          <w:bCs/>
-          <w:lang w:val="en-US"/>
-        </w:rPr>
-        <w:t>Aca</w:t>
-      </w:r>
-      <w:r>
-        <w:rPr>
-          <w:lang w:val="en-US"/>
-        </w:rPr>
-        <w:t>“ →</w:t>
-      </w:r>
-      <w:proofErr w:type="gramEnd"/>
-      <w:r>
-        <w:rPr>
-          <w:lang w:val="en-US"/>
-        </w:rPr>
-        <w:t xml:space="preserve"> B-PER I-PER </w:t>
+        <w:t>Vučić - Aca</w:t>
+      </w:r>
+      <w:r>
+        <w:rPr>
+          <w:lang w:val="en-US"/>
+        </w:rPr>
+        <w:t xml:space="preserve">“ → B-PER I-PER </w:t>
       </w:r>
       <w:proofErr w:type="spellStart"/>
       <w:r>
@@ -20334,7 +20383,6 @@
         <w:t xml:space="preserve"> </w:t>
       </w:r>
       <w:proofErr w:type="spellStart"/>
-      <w:proofErr w:type="gramStart"/>
       <w:r>
         <w:rPr>
           <w:b/>
@@ -20348,14 +20396,7 @@
         <w:rPr>
           <w:lang w:val="en-US"/>
         </w:rPr>
-        <w:t>“ →</w:t>
-      </w:r>
-      <w:proofErr w:type="gramEnd"/>
-      <w:r>
-        <w:rPr>
-          <w:lang w:val="en-US"/>
-        </w:rPr>
-        <w:t xml:space="preserve"> </w:t>
+        <w:t xml:space="preserve">“ → </w:t>
       </w:r>
       <w:r>
         <w:rPr>
@@ -20410,7 +20451,6 @@
         <w:t xml:space="preserve">Универзитет у </w:t>
       </w:r>
       <w:proofErr w:type="spellStart"/>
-      <w:proofErr w:type="gramStart"/>
       <w:r>
         <w:rPr>
           <w:b/>
@@ -20424,14 +20464,7 @@
         <w:rPr>
           <w:lang w:val="en-US"/>
         </w:rPr>
-        <w:t>“ →</w:t>
-      </w:r>
-      <w:proofErr w:type="gramEnd"/>
-      <w:r>
-        <w:rPr>
-          <w:lang w:val="en-US"/>
-        </w:rPr>
-        <w:t xml:space="preserve"> </w:t>
+        <w:t xml:space="preserve">“ → </w:t>
       </w:r>
       <w:r>
         <w:rPr>
@@ -20659,7 +20692,6 @@
         </w:rPr>
         <w:t>„</w:t>
       </w:r>
-      <w:proofErr w:type="gramStart"/>
       <w:r>
         <w:rPr>
           <w:b/>
@@ -20672,14 +20704,7 @@
         <w:rPr>
           <w:lang w:val="en-US"/>
         </w:rPr>
-        <w:t>“ →</w:t>
-      </w:r>
-      <w:proofErr w:type="gramEnd"/>
-      <w:r>
-        <w:rPr>
-          <w:lang w:val="en-US"/>
-        </w:rPr>
-        <w:t xml:space="preserve"> </w:t>
+        <w:t xml:space="preserve">“ → </w:t>
       </w:r>
       <w:r>
         <w:rPr>
@@ -20712,7 +20737,6 @@
         <w:t>„</w:t>
       </w:r>
       <w:proofErr w:type="spellStart"/>
-      <w:proofErr w:type="gramStart"/>
       <w:r>
         <w:rPr>
           <w:b/>
@@ -20726,14 +20750,7 @@
         <w:rPr>
           <w:lang w:val="en-US"/>
         </w:rPr>
-        <w:t>“ →</w:t>
-      </w:r>
-      <w:proofErr w:type="gramEnd"/>
-      <w:r>
-        <w:rPr>
-          <w:lang w:val="en-US"/>
-        </w:rPr>
-        <w:t xml:space="preserve"> </w:t>
+        <w:t xml:space="preserve">“ → </w:t>
       </w:r>
       <w:r>
         <w:rPr>
@@ -20966,7 +20983,6 @@
         <w:t xml:space="preserve"> </w:t>
       </w:r>
       <w:proofErr w:type="spellStart"/>
-      <w:proofErr w:type="gramStart"/>
       <w:r>
         <w:rPr>
           <w:b/>
@@ -20980,14 +20996,7 @@
         <w:rPr>
           <w:lang w:val="en-US"/>
         </w:rPr>
-        <w:t>“ →</w:t>
-      </w:r>
-      <w:proofErr w:type="gramEnd"/>
-      <w:r>
-        <w:rPr>
-          <w:lang w:val="en-US"/>
-        </w:rPr>
-        <w:t xml:space="preserve"> </w:t>
+        <w:t xml:space="preserve">“ → </w:t>
       </w:r>
       <w:r>
         <w:rPr>
@@ -21044,7 +21053,6 @@
         <w:t xml:space="preserve"> </w:t>
       </w:r>
       <w:proofErr w:type="spellStart"/>
-      <w:proofErr w:type="gramStart"/>
       <w:r>
         <w:rPr>
           <w:b/>
@@ -21058,14 +21066,7 @@
         <w:rPr>
           <w:lang w:val="en-US"/>
         </w:rPr>
-        <w:t>“ →</w:t>
-      </w:r>
-      <w:proofErr w:type="gramEnd"/>
-      <w:r>
-        <w:rPr>
-          <w:lang w:val="en-US"/>
-        </w:rPr>
-        <w:t xml:space="preserve"> </w:t>
+        <w:t xml:space="preserve">“ → </w:t>
       </w:r>
       <w:r>
         <w:rPr>
@@ -21415,29 +21416,13 @@
           <w:bCs/>
           <w:lang w:val="en-US"/>
         </w:rPr>
-        <w:t>#</w:t>
-      </w:r>
-      <w:proofErr w:type="gramStart"/>
-      <w:r>
-        <w:rPr>
-          <w:b/>
-          <w:bCs/>
-          <w:lang w:val="en-US"/>
-        </w:rPr>
-        <w:t>Beograd</w:t>
-      </w:r>
-      <w:r>
-        <w:rPr>
-          <w:lang w:val="en-US"/>
-        </w:rPr>
-        <w:t>“ →</w:t>
-      </w:r>
-      <w:proofErr w:type="gramEnd"/>
-      <w:r>
-        <w:rPr>
-          <w:lang w:val="en-US"/>
-        </w:rPr>
-        <w:t xml:space="preserve"> </w:t>
+        <w:t>#Beograd</w:t>
+      </w:r>
+      <w:r>
+        <w:rPr>
+          <w:lang w:val="en-US"/>
+        </w:rPr>
+        <w:t xml:space="preserve">“ → </w:t>
       </w:r>
       <w:r>
         <w:rPr>
@@ -21478,7 +21463,6 @@
         <w:t>#</w:t>
       </w:r>
       <w:proofErr w:type="spellStart"/>
-      <w:proofErr w:type="gramStart"/>
       <w:r>
         <w:rPr>
           <w:b/>
@@ -21492,14 +21476,7 @@
         <w:rPr>
           <w:lang w:val="en-US"/>
         </w:rPr>
-        <w:t>“ →</w:t>
-      </w:r>
-      <w:proofErr w:type="gramEnd"/>
-      <w:r>
-        <w:rPr>
-          <w:lang w:val="en-US"/>
-        </w:rPr>
-        <w:t xml:space="preserve"> </w:t>
+        <w:t xml:space="preserve">“ → </w:t>
       </w:r>
       <w:r>
         <w:rPr>
@@ -21757,19 +21734,11 @@
           <w:lang w:val="en-US"/>
         </w:rPr>
       </w:pPr>
-      <w:proofErr w:type="gramStart"/>
-      <w:r>
-        <w:rPr>
-          <w:lang w:val="en-US"/>
-        </w:rPr>
-        <w:t>@avucic →</w:t>
-      </w:r>
-      <w:proofErr w:type="gramEnd"/>
-      <w:r>
-        <w:rPr>
-          <w:lang w:val="en-US"/>
-        </w:rPr>
-        <w:t xml:space="preserve"> O</w:t>
+      <w:r>
+        <w:rPr>
+          <w:lang w:val="en-US"/>
+        </w:rPr>
+        <w:t>@avucic → O</w:t>
       </w:r>
     </w:p>
     <w:p>
@@ -21783,19 +21752,11 @@
           <w:lang w:val="en-US"/>
         </w:rPr>
       </w:pPr>
-      <w:proofErr w:type="gramStart"/>
-      <w:r>
-        <w:rPr>
-          <w:lang w:val="en-US"/>
-        </w:rPr>
-        <w:t>@BlicOnline →</w:t>
-      </w:r>
-      <w:proofErr w:type="gramEnd"/>
-      <w:r>
-        <w:rPr>
-          <w:lang w:val="en-US"/>
-        </w:rPr>
-        <w:t xml:space="preserve"> O</w:t>
+      <w:r>
+        <w:rPr>
+          <w:lang w:val="en-US"/>
+        </w:rPr>
+        <w:t>@BlicOnline → O</w:t>
       </w:r>
     </w:p>
     <w:p>
@@ -21809,19 +21770,11 @@
           <w:lang w:val="en-US"/>
         </w:rPr>
       </w:pPr>
-      <w:proofErr w:type="gramStart"/>
-      <w:r>
-        <w:rPr>
-          <w:lang w:val="en-US"/>
-        </w:rPr>
-        <w:t>@RTSinfo →</w:t>
-      </w:r>
-      <w:proofErr w:type="gramEnd"/>
-      <w:r>
-        <w:rPr>
-          <w:lang w:val="en-US"/>
-        </w:rPr>
-        <w:t xml:space="preserve"> O</w:t>
+      <w:r>
+        <w:rPr>
+          <w:lang w:val="en-US"/>
+        </w:rPr>
+        <w:t>@RTSinfo → O</w:t>
       </w:r>
     </w:p>
     <w:p>
@@ -21838,27 +21791,13 @@
         </w:rPr>
         <w:t xml:space="preserve">Детаљнији примери се налазе на следећем </w:t>
       </w:r>
-      <w:hyperlink r:id="rId17" w:history="1">
+      <w:hyperlink r:id="rId18" w:history="1">
         <w:r>
           <w:rPr>
             <w:rStyle w:val="Hyperlink"/>
             <w:lang w:val="sr-Cyrl-RS"/>
           </w:rPr>
-          <w:t>лин</w:t>
-        </w:r>
-        <w:r>
-          <w:rPr>
-            <w:rStyle w:val="Hyperlink"/>
-            <w:lang w:val="sr-Cyrl-RS"/>
-          </w:rPr>
-          <w:t>к</w:t>
-        </w:r>
-        <w:r>
-          <w:rPr>
-            <w:rStyle w:val="Hyperlink"/>
-            <w:lang w:val="sr-Cyrl-RS"/>
-          </w:rPr>
-          <w:t>у</w:t>
+          <w:t>линку</w:t>
         </w:r>
       </w:hyperlink>
       <w:r>
@@ -22050,10 +21989,10 @@
       <w:bookmarkEnd w:id="16"/>
     </w:p>
     <w:sectPr>
-      <w:headerReference w:type="default" r:id="rId18"/>
-      <w:footerReference w:type="default" r:id="rId19"/>
-      <w:headerReference w:type="first" r:id="rId20"/>
-      <w:footerReference w:type="first" r:id="rId21"/>
+      <w:headerReference w:type="default" r:id="rId19"/>
+      <w:footerReference w:type="default" r:id="rId20"/>
+      <w:headerReference w:type="first" r:id="rId21"/>
+      <w:footerReference w:type="first" r:id="rId22"/>
       <w:type w:val="continuous"/>
       <w:pgSz w:w="11906" w:h="16838" w:code="9"/>
       <w:pgMar w:top="1701" w:right="1134" w:bottom="1701" w:left="1134" w:header="709" w:footer="709" w:gutter="0"/>
@@ -30722,6 +30661,7 @@
   <w:style w:type="character" w:default="1" w:styleId="DefaultParagraphFont">
     <w:name w:val="Default Paragraph Font"/>
     <w:uiPriority w:val="1"/>
+    <w:semiHidden/>
     <w:unhideWhenUsed/>
   </w:style>
   <w:style w:type="table" w:default="1" w:styleId="TableNormal">

</xml_diff>